<commit_message>
Updated report w interesting observations
</commit_message>
<xml_diff>
--- a/Project 1 Report.docx
+++ b/Project 1 Report.docx
@@ -9,9 +9,25 @@
       </w:pPr>
       <w:bookmarkStart w:id="0" w:name="OLE_LINK9"/>
       <w:bookmarkStart w:id="1" w:name="OLE_LINK10"/>
+      <w:r>
+        <w:t>ECE 471 Project 1 – Cracking Ciphers</w:t>
+      </w:r>
+    </w:p>
+    <w:p>
       <w:bookmarkStart w:id="2" w:name="_GoBack"/>
-      <w:r>
-        <w:t>ECE 471 Project 1 – Cracking Ciphers</w:t>
+      <w:bookmarkEnd w:id="2"/>
+    </w:p>
+    <w:p>
+      <w:pPr>
+        <w:pStyle w:val="Title"/>
+        <w:jc w:val="center"/>
+      </w:pPr>
+      <w:r>
+        <w:rPr>
+          <w:sz w:val="24"/>
+          <w:szCs w:val="24"/>
+        </w:rPr>
+        <w:t>Sydney Clark, Brett Bushnell</w:t>
       </w:r>
       <w:r>
         <w:br w:type="page"/>
@@ -72,7 +88,7 @@
           <w:r>
             <w:fldChar w:fldCharType="separate"/>
           </w:r>
-          <w:hyperlink w:anchor="_Toc475219473" w:history="1">
+          <w:hyperlink w:anchor="_Toc475296060" w:history="1">
             <w:r>
               <w:rPr>
                 <w:rStyle w:val="Hyperlink"/>
@@ -99,7 +115,7 @@
                 <w:noProof/>
                 <w:webHidden/>
               </w:rPr>
-              <w:instrText xml:space="preserve"> PAGEREF _Toc475219473 \h </w:instrText>
+              <w:instrText xml:space="preserve"> PAGEREF _Toc475296060 \h </w:instrText>
             </w:r>
             <w:r>
               <w:rPr>
@@ -141,12 +157,81 @@
               <w:noProof/>
             </w:rPr>
           </w:pPr>
-          <w:hyperlink w:anchor="_Toc475219474" w:history="1">
+          <w:hyperlink w:anchor="_Toc475296061" w:history="1">
             <w:r>
               <w:rPr>
                 <w:rStyle w:val="Hyperlink"/>
                 <w:noProof/>
               </w:rPr>
+              <w:t>For All Ciphers</w:t>
+            </w:r>
+            <w:r>
+              <w:rPr>
+                <w:noProof/>
+                <w:webHidden/>
+              </w:rPr>
+              <w:tab/>
+            </w:r>
+            <w:r>
+              <w:rPr>
+                <w:noProof/>
+                <w:webHidden/>
+              </w:rPr>
+              <w:fldChar w:fldCharType="begin"/>
+            </w:r>
+            <w:r>
+              <w:rPr>
+                <w:noProof/>
+                <w:webHidden/>
+              </w:rPr>
+              <w:instrText xml:space="preserve"> PAGEREF _Toc475296061 \h </w:instrText>
+            </w:r>
+            <w:r>
+              <w:rPr>
+                <w:noProof/>
+                <w:webHidden/>
+              </w:rPr>
+            </w:r>
+            <w:r>
+              <w:rPr>
+                <w:noProof/>
+                <w:webHidden/>
+              </w:rPr>
+              <w:fldChar w:fldCharType="separate"/>
+            </w:r>
+            <w:r>
+              <w:rPr>
+                <w:noProof/>
+                <w:webHidden/>
+              </w:rPr>
+              <w:t>4</w:t>
+            </w:r>
+            <w:r>
+              <w:rPr>
+                <w:noProof/>
+                <w:webHidden/>
+              </w:rPr>
+              <w:fldChar w:fldCharType="end"/>
+            </w:r>
+          </w:hyperlink>
+        </w:p>
+        <w:p>
+          <w:pPr>
+            <w:pStyle w:val="TOC2"/>
+            <w:tabs>
+              <w:tab w:val="right" w:leader="dot" w:pos="9350"/>
+            </w:tabs>
+            <w:rPr>
+              <w:rFonts w:cstheme="minorBidi"/>
+              <w:noProof/>
+            </w:rPr>
+          </w:pPr>
+          <w:hyperlink w:anchor="_Toc475296062" w:history="1">
+            <w:r>
+              <w:rPr>
+                <w:rStyle w:val="Hyperlink"/>
+                <w:noProof/>
+              </w:rPr>
               <w:t>Shift Cipher</w:t>
             </w:r>
             <w:r>
@@ -168,7 +253,7 @@
                 <w:noProof/>
                 <w:webHidden/>
               </w:rPr>
-              <w:instrText xml:space="preserve"> PAGEREF _Toc475219474 \h </w:instrText>
+              <w:instrText xml:space="preserve"> PAGEREF _Toc475296062 \h </w:instrText>
             </w:r>
             <w:r>
               <w:rPr>
@@ -210,7 +295,7 @@
               <w:noProof/>
             </w:rPr>
           </w:pPr>
-          <w:hyperlink w:anchor="_Toc475219475" w:history="1">
+          <w:hyperlink w:anchor="_Toc475296063" w:history="1">
             <w:r>
               <w:rPr>
                 <w:rStyle w:val="Hyperlink"/>
@@ -239,7 +324,7 @@
                 <w:noProof/>
                 <w:webHidden/>
               </w:rPr>
-              <w:instrText xml:space="preserve"> PAGEREF _Toc475219475 \h </w:instrText>
+              <w:instrText xml:space="preserve"> PAGEREF _Toc475296063 \h </w:instrText>
             </w:r>
             <w:r>
               <w:rPr>
@@ -281,7 +366,7 @@
               <w:noProof/>
             </w:rPr>
           </w:pPr>
-          <w:hyperlink w:anchor="_Toc475219476" w:history="1">
+          <w:hyperlink w:anchor="_Toc475296064" w:history="1">
             <w:r>
               <w:rPr>
                 <w:rStyle w:val="Hyperlink"/>
@@ -310,7 +395,7 @@
                 <w:noProof/>
                 <w:webHidden/>
               </w:rPr>
-              <w:instrText xml:space="preserve"> PAGEREF _Toc475219476 \h </w:instrText>
+              <w:instrText xml:space="preserve"> PAGEREF _Toc475296064 \h </w:instrText>
             </w:r>
             <w:r>
               <w:rPr>
@@ -352,7 +437,7 @@
               <w:noProof/>
             </w:rPr>
           </w:pPr>
-          <w:hyperlink w:anchor="_Toc475219477" w:history="1">
+          <w:hyperlink w:anchor="_Toc475296065" w:history="1">
             <w:r>
               <w:rPr>
                 <w:rStyle w:val="Hyperlink"/>
@@ -381,7 +466,7 @@
                 <w:noProof/>
                 <w:webHidden/>
               </w:rPr>
-              <w:instrText xml:space="preserve"> PAGEREF _Toc475219477 \h </w:instrText>
+              <w:instrText xml:space="preserve"> PAGEREF _Toc475296065 \h </w:instrText>
             </w:r>
             <w:r>
               <w:rPr>
@@ -423,7 +508,7 @@
               <w:noProof/>
             </w:rPr>
           </w:pPr>
-          <w:hyperlink w:anchor="_Toc475219478" w:history="1">
+          <w:hyperlink w:anchor="_Toc475296066" w:history="1">
             <w:r>
               <w:rPr>
                 <w:rStyle w:val="Hyperlink"/>
@@ -450,7 +535,7 @@
                 <w:noProof/>
                 <w:webHidden/>
               </w:rPr>
-              <w:instrText xml:space="preserve"> PAGEREF _Toc475219478 \h </w:instrText>
+              <w:instrText xml:space="preserve"> PAGEREF _Toc475296066 \h </w:instrText>
             </w:r>
             <w:r>
               <w:rPr>
@@ -492,7 +577,7 @@
               <w:noProof/>
             </w:rPr>
           </w:pPr>
-          <w:hyperlink w:anchor="_Toc475219479" w:history="1">
+          <w:hyperlink w:anchor="_Toc475296067" w:history="1">
             <w:r>
               <w:rPr>
                 <w:rStyle w:val="Hyperlink"/>
@@ -521,7 +606,7 @@
                 <w:noProof/>
                 <w:webHidden/>
               </w:rPr>
-              <w:instrText xml:space="preserve"> PAGEREF _Toc475219479 \h </w:instrText>
+              <w:instrText xml:space="preserve"> PAGEREF _Toc475296067 \h </w:instrText>
             </w:r>
             <w:r>
               <w:rPr>
@@ -563,7 +648,7 @@
               <w:noProof/>
             </w:rPr>
           </w:pPr>
-          <w:hyperlink w:anchor="_Toc475219480" w:history="1">
+          <w:hyperlink w:anchor="_Toc475296068" w:history="1">
             <w:r>
               <w:rPr>
                 <w:rStyle w:val="Hyperlink"/>
@@ -592,7 +677,7 @@
                 <w:noProof/>
                 <w:webHidden/>
               </w:rPr>
-              <w:instrText xml:space="preserve"> PAGEREF _Toc475219480 \h </w:instrText>
+              <w:instrText xml:space="preserve"> PAGEREF _Toc475296068 \h </w:instrText>
             </w:r>
             <w:r>
               <w:rPr>
@@ -634,7 +719,7 @@
               <w:noProof/>
             </w:rPr>
           </w:pPr>
-          <w:hyperlink w:anchor="_Toc475219481" w:history="1">
+          <w:hyperlink w:anchor="_Toc475296069" w:history="1">
             <w:r>
               <w:rPr>
                 <w:rStyle w:val="Hyperlink"/>
@@ -663,7 +748,7 @@
                 <w:noProof/>
                 <w:webHidden/>
               </w:rPr>
-              <w:instrText xml:space="preserve"> PAGEREF _Toc475219481 \h </w:instrText>
+              <w:instrText xml:space="preserve"> PAGEREF _Toc475296069 \h </w:instrText>
             </w:r>
             <w:r>
               <w:rPr>
@@ -705,7 +790,7 @@
               <w:noProof/>
             </w:rPr>
           </w:pPr>
-          <w:hyperlink w:anchor="_Toc475219482" w:history="1">
+          <w:hyperlink w:anchor="_Toc475296070" w:history="1">
             <w:r>
               <w:rPr>
                 <w:rStyle w:val="Hyperlink"/>
@@ -732,7 +817,7 @@
                 <w:noProof/>
                 <w:webHidden/>
               </w:rPr>
-              <w:instrText xml:space="preserve"> PAGEREF _Toc475219482 \h </w:instrText>
+              <w:instrText xml:space="preserve"> PAGEREF _Toc475296070 \h </w:instrText>
             </w:r>
             <w:r>
               <w:rPr>
@@ -774,7 +859,7 @@
               <w:noProof/>
             </w:rPr>
           </w:pPr>
-          <w:hyperlink w:anchor="_Toc475219483" w:history="1">
+          <w:hyperlink w:anchor="_Toc475296071" w:history="1">
             <w:r>
               <w:rPr>
                 <w:rStyle w:val="Hyperlink"/>
@@ -803,7 +888,7 @@
                 <w:noProof/>
                 <w:webHidden/>
               </w:rPr>
-              <w:instrText xml:space="preserve"> PAGEREF _Toc475219483 \h </w:instrText>
+              <w:instrText xml:space="preserve"> PAGEREF _Toc475296071 \h </w:instrText>
             </w:r>
             <w:r>
               <w:rPr>
@@ -845,7 +930,7 @@
               <w:noProof/>
             </w:rPr>
           </w:pPr>
-          <w:hyperlink w:anchor="_Toc475219484" w:history="1">
+          <w:hyperlink w:anchor="_Toc475296072" w:history="1">
             <w:r>
               <w:rPr>
                 <w:rStyle w:val="Hyperlink"/>
@@ -874,7 +959,7 @@
                 <w:noProof/>
                 <w:webHidden/>
               </w:rPr>
-              <w:instrText xml:space="preserve"> PAGEREF _Toc475219484 \h </w:instrText>
+              <w:instrText xml:space="preserve"> PAGEREF _Toc475296072 \h </w:instrText>
             </w:r>
             <w:r>
               <w:rPr>
@@ -894,7 +979,7 @@
                 <w:noProof/>
                 <w:webHidden/>
               </w:rPr>
-              <w:t>7</w:t>
+              <w:t>6</w:t>
             </w:r>
             <w:r>
               <w:rPr>
@@ -916,7 +1001,7 @@
               <w:noProof/>
             </w:rPr>
           </w:pPr>
-          <w:hyperlink w:anchor="_Toc475219485" w:history="1">
+          <w:hyperlink w:anchor="_Toc475296073" w:history="1">
             <w:r>
               <w:rPr>
                 <w:rStyle w:val="Hyperlink"/>
@@ -945,7 +1030,7 @@
                 <w:noProof/>
                 <w:webHidden/>
               </w:rPr>
-              <w:instrText xml:space="preserve"> PAGEREF _Toc475219485 \h </w:instrText>
+              <w:instrText xml:space="preserve"> PAGEREF _Toc475296073 \h </w:instrText>
             </w:r>
             <w:r>
               <w:rPr>
@@ -987,7 +1072,7 @@
               <w:noProof/>
             </w:rPr>
           </w:pPr>
-          <w:hyperlink w:anchor="_Toc475219486" w:history="1">
+          <w:hyperlink w:anchor="_Toc475296074" w:history="1">
             <w:r>
               <w:rPr>
                 <w:rStyle w:val="Hyperlink"/>
@@ -1014,7 +1099,7 @@
                 <w:noProof/>
                 <w:webHidden/>
               </w:rPr>
-              <w:instrText xml:space="preserve"> PAGEREF _Toc475219486 \h </w:instrText>
+              <w:instrText xml:space="preserve"> PAGEREF _Toc475296074 \h </w:instrText>
             </w:r>
             <w:r>
               <w:rPr>
@@ -1056,7 +1141,7 @@
               <w:noProof/>
             </w:rPr>
           </w:pPr>
-          <w:hyperlink w:anchor="_Toc475219487" w:history="1">
+          <w:hyperlink w:anchor="_Toc475296075" w:history="1">
             <w:r>
               <w:rPr>
                 <w:rStyle w:val="Hyperlink"/>
@@ -1085,7 +1170,7 @@
                 <w:noProof/>
                 <w:webHidden/>
               </w:rPr>
-              <w:instrText xml:space="preserve"> PAGEREF _Toc475219487 \h </w:instrText>
+              <w:instrText xml:space="preserve"> PAGEREF _Toc475296075 \h </w:instrText>
             </w:r>
             <w:r>
               <w:rPr>
@@ -1127,7 +1212,7 @@
               <w:noProof/>
             </w:rPr>
           </w:pPr>
-          <w:hyperlink w:anchor="_Toc475219488" w:history="1">
+          <w:hyperlink w:anchor="_Toc475296076" w:history="1">
             <w:r>
               <w:rPr>
                 <w:rStyle w:val="Hyperlink"/>
@@ -1135,7 +1220,7 @@
                 <w:iCs/>
                 <w:noProof/>
               </w:rPr>
-              <w:t>Interesting Observations</w:t>
+              <w:t>Final Results</w:t>
             </w:r>
             <w:r>
               <w:rPr>
@@ -1156,7 +1241,76 @@
                 <w:noProof/>
                 <w:webHidden/>
               </w:rPr>
-              <w:instrText xml:space="preserve"> PAGEREF _Toc475219488 \h </w:instrText>
+              <w:instrText xml:space="preserve"> PAGEREF _Toc475296076 \h </w:instrText>
+            </w:r>
+            <w:r>
+              <w:rPr>
+                <w:noProof/>
+                <w:webHidden/>
+              </w:rPr>
+            </w:r>
+            <w:r>
+              <w:rPr>
+                <w:noProof/>
+                <w:webHidden/>
+              </w:rPr>
+              <w:fldChar w:fldCharType="separate"/>
+            </w:r>
+            <w:r>
+              <w:rPr>
+                <w:noProof/>
+                <w:webHidden/>
+              </w:rPr>
+              <w:t>8</w:t>
+            </w:r>
+            <w:r>
+              <w:rPr>
+                <w:noProof/>
+                <w:webHidden/>
+              </w:rPr>
+              <w:fldChar w:fldCharType="end"/>
+            </w:r>
+          </w:hyperlink>
+        </w:p>
+        <w:p>
+          <w:pPr>
+            <w:pStyle w:val="TOC2"/>
+            <w:tabs>
+              <w:tab w:val="right" w:leader="dot" w:pos="9350"/>
+            </w:tabs>
+            <w:rPr>
+              <w:rFonts w:cstheme="minorBidi"/>
+              <w:noProof/>
+            </w:rPr>
+          </w:pPr>
+          <w:hyperlink w:anchor="_Toc475296077" w:history="1">
+            <w:r>
+              <w:rPr>
+                <w:rStyle w:val="Hyperlink"/>
+                <w:noProof/>
+              </w:rPr>
+              <w:t>One-Time Pad</w:t>
+            </w:r>
+            <w:r>
+              <w:rPr>
+                <w:noProof/>
+                <w:webHidden/>
+              </w:rPr>
+              <w:tab/>
+            </w:r>
+            <w:r>
+              <w:rPr>
+                <w:noProof/>
+                <w:webHidden/>
+              </w:rPr>
+              <w:fldChar w:fldCharType="begin"/>
+            </w:r>
+            <w:r>
+              <w:rPr>
+                <w:noProof/>
+                <w:webHidden/>
+              </w:rPr>
+              <w:instrText xml:space="preserve"> PAGEREF _Toc475296077 \h </w:instrText>
             </w:r>
             <w:r>
               <w:rPr>
@@ -1198,7 +1352,7 @@
               <w:noProof/>
             </w:rPr>
           </w:pPr>
-          <w:hyperlink w:anchor="_Toc475219489" w:history="1">
+          <w:hyperlink w:anchor="_Toc475296078" w:history="1">
             <w:r>
               <w:rPr>
                 <w:rStyle w:val="Hyperlink"/>
@@ -1206,6 +1360,148 @@
                 <w:iCs/>
                 <w:noProof/>
               </w:rPr>
+              <w:t>Method - Detailed Steps</w:t>
+            </w:r>
+            <w:r>
+              <w:rPr>
+                <w:noProof/>
+                <w:webHidden/>
+              </w:rPr>
+              <w:tab/>
+            </w:r>
+            <w:r>
+              <w:rPr>
+                <w:noProof/>
+                <w:webHidden/>
+              </w:rPr>
+              <w:fldChar w:fldCharType="begin"/>
+            </w:r>
+            <w:r>
+              <w:rPr>
+                <w:noProof/>
+                <w:webHidden/>
+              </w:rPr>
+              <w:instrText xml:space="preserve"> PAGEREF _Toc475296078 \h </w:instrText>
+            </w:r>
+            <w:r>
+              <w:rPr>
+                <w:noProof/>
+                <w:webHidden/>
+              </w:rPr>
+            </w:r>
+            <w:r>
+              <w:rPr>
+                <w:noProof/>
+                <w:webHidden/>
+              </w:rPr>
+              <w:fldChar w:fldCharType="separate"/>
+            </w:r>
+            <w:r>
+              <w:rPr>
+                <w:noProof/>
+                <w:webHidden/>
+              </w:rPr>
+              <w:t>8</w:t>
+            </w:r>
+            <w:r>
+              <w:rPr>
+                <w:noProof/>
+                <w:webHidden/>
+              </w:rPr>
+              <w:fldChar w:fldCharType="end"/>
+            </w:r>
+          </w:hyperlink>
+        </w:p>
+        <w:p>
+          <w:pPr>
+            <w:pStyle w:val="TOC3"/>
+            <w:tabs>
+              <w:tab w:val="right" w:leader="dot" w:pos="9350"/>
+            </w:tabs>
+            <w:rPr>
+              <w:rFonts w:cstheme="minorBidi"/>
+              <w:noProof/>
+            </w:rPr>
+          </w:pPr>
+          <w:hyperlink w:anchor="_Toc475296079" w:history="1">
+            <w:r>
+              <w:rPr>
+                <w:rStyle w:val="Hyperlink"/>
+                <w:i/>
+                <w:iCs/>
+                <w:noProof/>
+              </w:rPr>
+              <w:t>Interesting Observations</w:t>
+            </w:r>
+            <w:r>
+              <w:rPr>
+                <w:noProof/>
+                <w:webHidden/>
+              </w:rPr>
+              <w:tab/>
+            </w:r>
+            <w:r>
+              <w:rPr>
+                <w:noProof/>
+                <w:webHidden/>
+              </w:rPr>
+              <w:fldChar w:fldCharType="begin"/>
+            </w:r>
+            <w:r>
+              <w:rPr>
+                <w:noProof/>
+                <w:webHidden/>
+              </w:rPr>
+              <w:instrText xml:space="preserve"> PAGEREF _Toc475296079 \h </w:instrText>
+            </w:r>
+            <w:r>
+              <w:rPr>
+                <w:noProof/>
+                <w:webHidden/>
+              </w:rPr>
+            </w:r>
+            <w:r>
+              <w:rPr>
+                <w:noProof/>
+                <w:webHidden/>
+              </w:rPr>
+              <w:fldChar w:fldCharType="separate"/>
+            </w:r>
+            <w:r>
+              <w:rPr>
+                <w:noProof/>
+                <w:webHidden/>
+              </w:rPr>
+              <w:t>8</w:t>
+            </w:r>
+            <w:r>
+              <w:rPr>
+                <w:noProof/>
+                <w:webHidden/>
+              </w:rPr>
+              <w:fldChar w:fldCharType="end"/>
+            </w:r>
+          </w:hyperlink>
+        </w:p>
+        <w:p>
+          <w:pPr>
+            <w:pStyle w:val="TOC3"/>
+            <w:tabs>
+              <w:tab w:val="right" w:leader="dot" w:pos="9350"/>
+            </w:tabs>
+            <w:rPr>
+              <w:rFonts w:cstheme="minorBidi"/>
+              <w:noProof/>
+            </w:rPr>
+          </w:pPr>
+          <w:hyperlink w:anchor="_Toc475296080" w:history="1">
+            <w:r>
+              <w:rPr>
+                <w:rStyle w:val="Hyperlink"/>
+                <w:i/>
+                <w:iCs/>
+                <w:noProof/>
+              </w:rPr>
               <w:t>Final Results</w:t>
             </w:r>
             <w:r>
@@ -1227,7 +1523,145 @@
                 <w:noProof/>
                 <w:webHidden/>
               </w:rPr>
-              <w:instrText xml:space="preserve"> PAGEREF _Toc475219489 \h </w:instrText>
+              <w:instrText xml:space="preserve"> PAGEREF _Toc475296080 \h </w:instrText>
+            </w:r>
+            <w:r>
+              <w:rPr>
+                <w:noProof/>
+                <w:webHidden/>
+              </w:rPr>
+            </w:r>
+            <w:r>
+              <w:rPr>
+                <w:noProof/>
+                <w:webHidden/>
+              </w:rPr>
+              <w:fldChar w:fldCharType="separate"/>
+            </w:r>
+            <w:r>
+              <w:rPr>
+                <w:noProof/>
+                <w:webHidden/>
+              </w:rPr>
+              <w:t>8</w:t>
+            </w:r>
+            <w:r>
+              <w:rPr>
+                <w:noProof/>
+                <w:webHidden/>
+              </w:rPr>
+              <w:fldChar w:fldCharType="end"/>
+            </w:r>
+          </w:hyperlink>
+        </w:p>
+        <w:p>
+          <w:pPr>
+            <w:pStyle w:val="TOC1"/>
+            <w:tabs>
+              <w:tab w:val="right" w:leader="dot" w:pos="9350"/>
+            </w:tabs>
+            <w:rPr>
+              <w:rFonts w:cstheme="minorBidi"/>
+              <w:noProof/>
+            </w:rPr>
+          </w:pPr>
+          <w:hyperlink w:anchor="_Toc475296081" w:history="1">
+            <w:r>
+              <w:rPr>
+                <w:rStyle w:val="Hyperlink"/>
+                <w:noProof/>
+              </w:rPr>
+              <w:t>What We Learned</w:t>
+            </w:r>
+            <w:r>
+              <w:rPr>
+                <w:noProof/>
+                <w:webHidden/>
+              </w:rPr>
+              <w:tab/>
+            </w:r>
+            <w:r>
+              <w:rPr>
+                <w:noProof/>
+                <w:webHidden/>
+              </w:rPr>
+              <w:fldChar w:fldCharType="begin"/>
+            </w:r>
+            <w:r>
+              <w:rPr>
+                <w:noProof/>
+                <w:webHidden/>
+              </w:rPr>
+              <w:instrText xml:space="preserve"> PAGEREF _Toc475296081 \h </w:instrText>
+            </w:r>
+            <w:r>
+              <w:rPr>
+                <w:noProof/>
+                <w:webHidden/>
+              </w:rPr>
+            </w:r>
+            <w:r>
+              <w:rPr>
+                <w:noProof/>
+                <w:webHidden/>
+              </w:rPr>
+              <w:fldChar w:fldCharType="separate"/>
+            </w:r>
+            <w:r>
+              <w:rPr>
+                <w:noProof/>
+                <w:webHidden/>
+              </w:rPr>
+              <w:t>8</w:t>
+            </w:r>
+            <w:r>
+              <w:rPr>
+                <w:noProof/>
+                <w:webHidden/>
+              </w:rPr>
+              <w:fldChar w:fldCharType="end"/>
+            </w:r>
+          </w:hyperlink>
+        </w:p>
+        <w:p>
+          <w:pPr>
+            <w:pStyle w:val="TOC1"/>
+            <w:tabs>
+              <w:tab w:val="right" w:leader="dot" w:pos="9350"/>
+            </w:tabs>
+            <w:rPr>
+              <w:rFonts w:cstheme="minorBidi"/>
+              <w:noProof/>
+            </w:rPr>
+          </w:pPr>
+          <w:hyperlink w:anchor="_Toc475296082" w:history="1">
+            <w:r>
+              <w:rPr>
+                <w:rStyle w:val="Hyperlink"/>
+                <w:noProof/>
+              </w:rPr>
+              <w:t>Appendix</w:t>
+            </w:r>
+            <w:r>
+              <w:rPr>
+                <w:noProof/>
+                <w:webHidden/>
+              </w:rPr>
+              <w:tab/>
+            </w:r>
+            <w:r>
+              <w:rPr>
+                <w:noProof/>
+                <w:webHidden/>
+              </w:rPr>
+              <w:fldChar w:fldCharType="begin"/>
+            </w:r>
+            <w:r>
+              <w:rPr>
+                <w:noProof/>
+                <w:webHidden/>
+              </w:rPr>
+              <w:instrText xml:space="preserve"> PAGEREF _Toc475296082 \h </w:instrText>
             </w:r>
             <w:r>
               <w:rPr>
@@ -1269,13 +1703,13 @@
               <w:noProof/>
             </w:rPr>
           </w:pPr>
-          <w:hyperlink w:anchor="_Toc475219490" w:history="1">
+          <w:hyperlink w:anchor="_Toc475296083" w:history="1">
             <w:r>
               <w:rPr>
                 <w:rStyle w:val="Hyperlink"/>
                 <w:noProof/>
               </w:rPr>
-              <w:t>One-Time Pad</w:t>
+              <w:t>How to Use this Program</w:t>
             </w:r>
             <w:r>
               <w:rPr>
@@ -1296,7 +1730,7 @@
                 <w:noProof/>
                 <w:webHidden/>
               </w:rPr>
-              <w:instrText xml:space="preserve"> PAGEREF _Toc475219490 \h </w:instrText>
+              <w:instrText xml:space="preserve"> PAGEREF _Toc475296083 \h </w:instrText>
             </w:r>
             <w:r>
               <w:rPr>
@@ -1317,6 +1751,75 @@
                 <w:webHidden/>
               </w:rPr>
               <w:t>8</w:t>
+            </w:r>
+            <w:r>
+              <w:rPr>
+                <w:noProof/>
+                <w:webHidden/>
+              </w:rPr>
+              <w:fldChar w:fldCharType="end"/>
+            </w:r>
+          </w:hyperlink>
+        </w:p>
+        <w:p>
+          <w:pPr>
+            <w:pStyle w:val="TOC2"/>
+            <w:tabs>
+              <w:tab w:val="right" w:leader="dot" w:pos="9350"/>
+            </w:tabs>
+            <w:rPr>
+              <w:rFonts w:cstheme="minorBidi"/>
+              <w:noProof/>
+            </w:rPr>
+          </w:pPr>
+          <w:hyperlink w:anchor="_Toc475296084" w:history="1">
+            <w:r>
+              <w:rPr>
+                <w:rStyle w:val="Hyperlink"/>
+                <w:noProof/>
+              </w:rPr>
+              <w:t>Explanation of Files</w:t>
+            </w:r>
+            <w:r>
+              <w:rPr>
+                <w:noProof/>
+                <w:webHidden/>
+              </w:rPr>
+              <w:tab/>
+            </w:r>
+            <w:r>
+              <w:rPr>
+                <w:noProof/>
+                <w:webHidden/>
+              </w:rPr>
+              <w:fldChar w:fldCharType="begin"/>
+            </w:r>
+            <w:r>
+              <w:rPr>
+                <w:noProof/>
+                <w:webHidden/>
+              </w:rPr>
+              <w:instrText xml:space="preserve"> PAGEREF _Toc475296084 \h </w:instrText>
+            </w:r>
+            <w:r>
+              <w:rPr>
+                <w:noProof/>
+                <w:webHidden/>
+              </w:rPr>
+            </w:r>
+            <w:r>
+              <w:rPr>
+                <w:noProof/>
+                <w:webHidden/>
+              </w:rPr>
+              <w:fldChar w:fldCharType="separate"/>
+            </w:r>
+            <w:r>
+              <w:rPr>
+                <w:noProof/>
+                <w:webHidden/>
+              </w:rPr>
+              <w:t>10</w:t>
             </w:r>
             <w:r>
               <w:rPr>
@@ -1338,7 +1841,7 @@
               <w:noProof/>
             </w:rPr>
           </w:pPr>
-          <w:hyperlink w:anchor="_Toc475219491" w:history="1">
+          <w:hyperlink w:anchor="_Toc475296085" w:history="1">
             <w:r>
               <w:rPr>
                 <w:rStyle w:val="Hyperlink"/>
@@ -1346,7 +1849,7 @@
                 <w:iCs/>
                 <w:noProof/>
               </w:rPr>
-              <w:t>Method - Detailed Steps</w:t>
+              <w:t>createProbabilityData.m</w:t>
             </w:r>
             <w:r>
               <w:rPr>
@@ -1367,7 +1870,7 @@
                 <w:noProof/>
                 <w:webHidden/>
               </w:rPr>
-              <w:instrText xml:space="preserve"> PAGEREF _Toc475219491 \h </w:instrText>
+              <w:instrText xml:space="preserve"> PAGEREF _Toc475296085 \h </w:instrText>
             </w:r>
             <w:r>
               <w:rPr>
@@ -1387,7 +1890,7 @@
                 <w:noProof/>
                 <w:webHidden/>
               </w:rPr>
-              <w:t>8</w:t>
+              <w:t>10</w:t>
             </w:r>
             <w:r>
               <w:rPr>
@@ -1409,7 +1912,7 @@
               <w:noProof/>
             </w:rPr>
           </w:pPr>
-          <w:hyperlink w:anchor="_Toc475219492" w:history="1">
+          <w:hyperlink w:anchor="_Toc475296086" w:history="1">
             <w:r>
               <w:rPr>
                 <w:rStyle w:val="Hyperlink"/>
@@ -1417,7 +1920,7 @@
                 <w:iCs/>
                 <w:noProof/>
               </w:rPr>
-              <w:t>Interesting Observations</w:t>
+              <w:t>decryptVigenere.m</w:t>
             </w:r>
             <w:r>
               <w:rPr>
@@ -1438,7 +1941,7 @@
                 <w:noProof/>
                 <w:webHidden/>
               </w:rPr>
-              <w:instrText xml:space="preserve"> PAGEREF _Toc475219492 \h </w:instrText>
+              <w:instrText xml:space="preserve"> PAGEREF _Toc475296086 \h </w:instrText>
             </w:r>
             <w:r>
               <w:rPr>
@@ -1458,7 +1961,7 @@
                 <w:noProof/>
                 <w:webHidden/>
               </w:rPr>
-              <w:t>8</w:t>
+              <w:t>10</w:t>
             </w:r>
             <w:r>
               <w:rPr>
@@ -1480,7 +1983,7 @@
               <w:noProof/>
             </w:rPr>
           </w:pPr>
-          <w:hyperlink w:anchor="_Toc475219493" w:history="1">
+          <w:hyperlink w:anchor="_Toc475296087" w:history="1">
             <w:r>
               <w:rPr>
                 <w:rStyle w:val="Hyperlink"/>
@@ -1488,7 +1991,7 @@
                 <w:iCs/>
                 <w:noProof/>
               </w:rPr>
-              <w:t>Final Results</w:t>
+              <w:t>findBigrams.m</w:t>
             </w:r>
             <w:r>
               <w:rPr>
@@ -1509,291 +2012,7 @@
                 <w:noProof/>
                 <w:webHidden/>
               </w:rPr>
-              <w:instrText xml:space="preserve"> PAGEREF _Toc475219493 \h </w:instrText>
-            </w:r>
-            <w:r>
-              <w:rPr>
-                <w:noProof/>
-                <w:webHidden/>
-              </w:rPr>
-            </w:r>
-            <w:r>
-              <w:rPr>
-                <w:noProof/>
-                <w:webHidden/>
-              </w:rPr>
-              <w:fldChar w:fldCharType="separate"/>
-            </w:r>
-            <w:r>
-              <w:rPr>
-                <w:noProof/>
-                <w:webHidden/>
-              </w:rPr>
-              <w:t>8</w:t>
-            </w:r>
-            <w:r>
-              <w:rPr>
-                <w:noProof/>
-                <w:webHidden/>
-              </w:rPr>
-              <w:fldChar w:fldCharType="end"/>
-            </w:r>
-          </w:hyperlink>
-        </w:p>
-        <w:p>
-          <w:pPr>
-            <w:pStyle w:val="TOC1"/>
-            <w:tabs>
-              <w:tab w:val="right" w:leader="dot" w:pos="9350"/>
-            </w:tabs>
-            <w:rPr>
-              <w:rFonts w:cstheme="minorBidi"/>
-              <w:noProof/>
-            </w:rPr>
-          </w:pPr>
-          <w:hyperlink w:anchor="_Toc475219494" w:history="1">
-            <w:r>
-              <w:rPr>
-                <w:rStyle w:val="Hyperlink"/>
-                <w:noProof/>
-              </w:rPr>
-              <w:t>What We Learned</w:t>
-            </w:r>
-            <w:r>
-              <w:rPr>
-                <w:noProof/>
-                <w:webHidden/>
-              </w:rPr>
-              <w:tab/>
-            </w:r>
-            <w:r>
-              <w:rPr>
-                <w:noProof/>
-                <w:webHidden/>
-              </w:rPr>
-              <w:fldChar w:fldCharType="begin"/>
-            </w:r>
-            <w:r>
-              <w:rPr>
-                <w:noProof/>
-                <w:webHidden/>
-              </w:rPr>
-              <w:instrText xml:space="preserve"> PAGEREF _Toc475219494 \h </w:instrText>
-            </w:r>
-            <w:r>
-              <w:rPr>
-                <w:noProof/>
-                <w:webHidden/>
-              </w:rPr>
-            </w:r>
-            <w:r>
-              <w:rPr>
-                <w:noProof/>
-                <w:webHidden/>
-              </w:rPr>
-              <w:fldChar w:fldCharType="separate"/>
-            </w:r>
-            <w:r>
-              <w:rPr>
-                <w:noProof/>
-                <w:webHidden/>
-              </w:rPr>
-              <w:t>8</w:t>
-            </w:r>
-            <w:r>
-              <w:rPr>
-                <w:noProof/>
-                <w:webHidden/>
-              </w:rPr>
-              <w:fldChar w:fldCharType="end"/>
-            </w:r>
-          </w:hyperlink>
-        </w:p>
-        <w:p>
-          <w:pPr>
-            <w:pStyle w:val="TOC1"/>
-            <w:tabs>
-              <w:tab w:val="right" w:leader="dot" w:pos="9350"/>
-            </w:tabs>
-            <w:rPr>
-              <w:rFonts w:cstheme="minorBidi"/>
-              <w:noProof/>
-            </w:rPr>
-          </w:pPr>
-          <w:hyperlink w:anchor="_Toc475219495" w:history="1">
-            <w:r>
-              <w:rPr>
-                <w:rStyle w:val="Hyperlink"/>
-                <w:noProof/>
-              </w:rPr>
-              <w:t>Appendix</w:t>
-            </w:r>
-            <w:r>
-              <w:rPr>
-                <w:noProof/>
-                <w:webHidden/>
-              </w:rPr>
-              <w:tab/>
-            </w:r>
-            <w:r>
-              <w:rPr>
-                <w:noProof/>
-                <w:webHidden/>
-              </w:rPr>
-              <w:fldChar w:fldCharType="begin"/>
-            </w:r>
-            <w:r>
-              <w:rPr>
-                <w:noProof/>
-                <w:webHidden/>
-              </w:rPr>
-              <w:instrText xml:space="preserve"> PAGEREF _Toc475219495 \h </w:instrText>
-            </w:r>
-            <w:r>
-              <w:rPr>
-                <w:noProof/>
-                <w:webHidden/>
-              </w:rPr>
-            </w:r>
-            <w:r>
-              <w:rPr>
-                <w:noProof/>
-                <w:webHidden/>
-              </w:rPr>
-              <w:fldChar w:fldCharType="separate"/>
-            </w:r>
-            <w:r>
-              <w:rPr>
-                <w:noProof/>
-                <w:webHidden/>
-              </w:rPr>
-              <w:t>9</w:t>
-            </w:r>
-            <w:r>
-              <w:rPr>
-                <w:noProof/>
-                <w:webHidden/>
-              </w:rPr>
-              <w:fldChar w:fldCharType="end"/>
-            </w:r>
-          </w:hyperlink>
-        </w:p>
-        <w:p>
-          <w:pPr>
-            <w:pStyle w:val="TOC2"/>
-            <w:tabs>
-              <w:tab w:val="right" w:leader="dot" w:pos="9350"/>
-            </w:tabs>
-            <w:rPr>
-              <w:rFonts w:cstheme="minorBidi"/>
-              <w:noProof/>
-            </w:rPr>
-          </w:pPr>
-          <w:hyperlink w:anchor="_Toc475219496" w:history="1">
-            <w:r>
-              <w:rPr>
-                <w:rStyle w:val="Hyperlink"/>
-                <w:noProof/>
-              </w:rPr>
-              <w:t>How to Use this Program</w:t>
-            </w:r>
-            <w:r>
-              <w:rPr>
-                <w:noProof/>
-                <w:webHidden/>
-              </w:rPr>
-              <w:tab/>
-            </w:r>
-            <w:r>
-              <w:rPr>
-                <w:noProof/>
-                <w:webHidden/>
-              </w:rPr>
-              <w:fldChar w:fldCharType="begin"/>
-            </w:r>
-            <w:r>
-              <w:rPr>
-                <w:noProof/>
-                <w:webHidden/>
-              </w:rPr>
-              <w:instrText xml:space="preserve"> PAGEREF _Toc475219496 \h </w:instrText>
-            </w:r>
-            <w:r>
-              <w:rPr>
-                <w:noProof/>
-                <w:webHidden/>
-              </w:rPr>
-            </w:r>
-            <w:r>
-              <w:rPr>
-                <w:noProof/>
-                <w:webHidden/>
-              </w:rPr>
-              <w:fldChar w:fldCharType="separate"/>
-            </w:r>
-            <w:r>
-              <w:rPr>
-                <w:noProof/>
-                <w:webHidden/>
-              </w:rPr>
-              <w:t>9</w:t>
-            </w:r>
-            <w:r>
-              <w:rPr>
-                <w:noProof/>
-                <w:webHidden/>
-              </w:rPr>
-              <w:fldChar w:fldCharType="end"/>
-            </w:r>
-          </w:hyperlink>
-        </w:p>
-        <w:p>
-          <w:pPr>
-            <w:pStyle w:val="TOC2"/>
-            <w:tabs>
-              <w:tab w:val="right" w:leader="dot" w:pos="9350"/>
-            </w:tabs>
-            <w:rPr>
-              <w:rFonts w:cstheme="minorBidi"/>
-              <w:noProof/>
-            </w:rPr>
-          </w:pPr>
-          <w:hyperlink w:anchor="_Toc475219497" w:history="1">
-            <w:r>
-              <w:rPr>
-                <w:rStyle w:val="Hyperlink"/>
-                <w:noProof/>
-              </w:rPr>
-              <w:t xml:space="preserve">Explanation of Files </w:t>
-            </w:r>
-            <w:r>
-              <w:rPr>
-                <w:rStyle w:val="Hyperlink"/>
-                <w:noProof/>
-                <w:highlight w:val="yellow"/>
-              </w:rPr>
-              <w:t>(Initial Files Created)</w:t>
-            </w:r>
-            <w:r>
-              <w:rPr>
-                <w:noProof/>
-                <w:webHidden/>
-              </w:rPr>
-              <w:tab/>
-            </w:r>
-            <w:r>
-              <w:rPr>
-                <w:noProof/>
-                <w:webHidden/>
-              </w:rPr>
-              <w:fldChar w:fldCharType="begin"/>
-            </w:r>
-            <w:r>
-              <w:rPr>
-                <w:noProof/>
-                <w:webHidden/>
-              </w:rPr>
-              <w:instrText xml:space="preserve"> PAGEREF _Toc475219497 \h </w:instrText>
+              <w:instrText xml:space="preserve"> PAGEREF _Toc475296087 \h </w:instrText>
             </w:r>
             <w:r>
               <w:rPr>
@@ -1835,7 +2054,7 @@
               <w:noProof/>
             </w:rPr>
           </w:pPr>
-          <w:hyperlink w:anchor="_Toc475219498" w:history="1">
+          <w:hyperlink w:anchor="_Toc475296088" w:history="1">
             <w:r>
               <w:rPr>
                 <w:rStyle w:val="Hyperlink"/>
@@ -1843,7 +2062,7 @@
                 <w:iCs/>
                 <w:noProof/>
               </w:rPr>
-              <w:t>createProbabilityData.m</w:t>
+              <w:t>findTrigrams.m</w:t>
             </w:r>
             <w:r>
               <w:rPr>
@@ -1864,7 +2083,7 @@
                 <w:noProof/>
                 <w:webHidden/>
               </w:rPr>
-              <w:instrText xml:space="preserve"> PAGEREF _Toc475219498 \h </w:instrText>
+              <w:instrText xml:space="preserve"> PAGEREF _Toc475296088 \h </w:instrText>
             </w:r>
             <w:r>
               <w:rPr>
@@ -1906,7 +2125,7 @@
               <w:noProof/>
             </w:rPr>
           </w:pPr>
-          <w:hyperlink w:anchor="_Toc475219499" w:history="1">
+          <w:hyperlink w:anchor="_Toc475296089" w:history="1">
             <w:r>
               <w:rPr>
                 <w:rStyle w:val="Hyperlink"/>
@@ -1914,7 +2133,7 @@
                 <w:iCs/>
                 <w:noProof/>
               </w:rPr>
-              <w:t>decryptVigenere.m</w:t>
+              <w:t>gcdList.m</w:t>
             </w:r>
             <w:r>
               <w:rPr>
@@ -1935,7 +2154,7 @@
                 <w:noProof/>
                 <w:webHidden/>
               </w:rPr>
-              <w:instrText xml:space="preserve"> PAGEREF _Toc475219499 \h </w:instrText>
+              <w:instrText xml:space="preserve"> PAGEREF _Toc475296089 \h </w:instrText>
             </w:r>
             <w:r>
               <w:rPr>
@@ -1955,7 +2174,7 @@
                 <w:noProof/>
                 <w:webHidden/>
               </w:rPr>
-              <w:t>10</w:t>
+              <w:t>11</w:t>
             </w:r>
             <w:r>
               <w:rPr>
@@ -1977,7 +2196,7 @@
               <w:noProof/>
             </w:rPr>
           </w:pPr>
-          <w:hyperlink w:anchor="_Toc475219500" w:history="1">
+          <w:hyperlink w:anchor="_Toc475296090" w:history="1">
             <w:r>
               <w:rPr>
                 <w:rStyle w:val="Hyperlink"/>
@@ -1985,7 +2204,7 @@
                 <w:iCs/>
                 <w:noProof/>
               </w:rPr>
-              <w:t>findBigrams.m</w:t>
+              <w:t>icTest.m</w:t>
             </w:r>
             <w:r>
               <w:rPr>
@@ -2006,7 +2225,7 @@
                 <w:noProof/>
                 <w:webHidden/>
               </w:rPr>
-              <w:instrText xml:space="preserve"> PAGEREF _Toc475219500 \h </w:instrText>
+              <w:instrText xml:space="preserve"> PAGEREF _Toc475296090 \h </w:instrText>
             </w:r>
             <w:r>
               <w:rPr>
@@ -2026,7 +2245,7 @@
                 <w:noProof/>
                 <w:webHidden/>
               </w:rPr>
-              <w:t>10</w:t>
+              <w:t>11</w:t>
             </w:r>
             <w:r>
               <w:rPr>
@@ -2048,7 +2267,7 @@
               <w:noProof/>
             </w:rPr>
           </w:pPr>
-          <w:hyperlink w:anchor="_Toc475219501" w:history="1">
+          <w:hyperlink w:anchor="_Toc475296091" w:history="1">
             <w:r>
               <w:rPr>
                 <w:rStyle w:val="Hyperlink"/>
@@ -2056,7 +2275,7 @@
                 <w:iCs/>
                 <w:noProof/>
               </w:rPr>
-              <w:t>findTrigrams.m</w:t>
+              <w:t>initial.m</w:t>
             </w:r>
             <w:r>
               <w:rPr>
@@ -2077,7 +2296,7 @@
                 <w:noProof/>
                 <w:webHidden/>
               </w:rPr>
-              <w:instrText xml:space="preserve"> PAGEREF _Toc475219501 \h </w:instrText>
+              <w:instrText xml:space="preserve"> PAGEREF _Toc475296091 \h </w:instrText>
             </w:r>
             <w:r>
               <w:rPr>
@@ -2119,7 +2338,7 @@
               <w:noProof/>
             </w:rPr>
           </w:pPr>
-          <w:hyperlink w:anchor="_Toc475219502" w:history="1">
+          <w:hyperlink w:anchor="_Toc475296092" w:history="1">
             <w:r>
               <w:rPr>
                 <w:rStyle w:val="Hyperlink"/>
@@ -2127,7 +2346,7 @@
                 <w:iCs/>
                 <w:noProof/>
               </w:rPr>
-              <w:t>gcdList.m</w:t>
+              <w:t>kasiskiTest.m</w:t>
             </w:r>
             <w:r>
               <w:rPr>
@@ -2148,7 +2367,7 @@
                 <w:noProof/>
                 <w:webHidden/>
               </w:rPr>
-              <w:instrText xml:space="preserve"> PAGEREF _Toc475219502 \h </w:instrText>
+              <w:instrText xml:space="preserve"> PAGEREF _Toc475296092 \h </w:instrText>
             </w:r>
             <w:r>
               <w:rPr>
@@ -2168,7 +2387,7 @@
                 <w:noProof/>
                 <w:webHidden/>
               </w:rPr>
-              <w:t>11</w:t>
+              <w:t>12</w:t>
             </w:r>
             <w:r>
               <w:rPr>
@@ -2190,7 +2409,7 @@
               <w:noProof/>
             </w:rPr>
           </w:pPr>
-          <w:hyperlink w:anchor="_Toc475219503" w:history="1">
+          <w:hyperlink w:anchor="_Toc475296093" w:history="1">
             <w:r>
               <w:rPr>
                 <w:rStyle w:val="Hyperlink"/>
@@ -2198,7 +2417,7 @@
                 <w:iCs/>
                 <w:noProof/>
               </w:rPr>
-              <w:t>icTest.m</w:t>
+              <w:t>loadFile.m</w:t>
             </w:r>
             <w:r>
               <w:rPr>
@@ -2219,7 +2438,7 @@
                 <w:noProof/>
                 <w:webHidden/>
               </w:rPr>
-              <w:instrText xml:space="preserve"> PAGEREF _Toc475219503 \h </w:instrText>
+              <w:instrText xml:space="preserve"> PAGEREF _Toc475296093 \h </w:instrText>
             </w:r>
             <w:r>
               <w:rPr>
@@ -2239,7 +2458,7 @@
                 <w:noProof/>
                 <w:webHidden/>
               </w:rPr>
-              <w:t>11</w:t>
+              <w:t>13</w:t>
             </w:r>
             <w:r>
               <w:rPr>
@@ -2261,7 +2480,7 @@
               <w:noProof/>
             </w:rPr>
           </w:pPr>
-          <w:hyperlink w:anchor="_Toc475219504" w:history="1">
+          <w:hyperlink w:anchor="_Toc475296094" w:history="1">
             <w:r>
               <w:rPr>
                 <w:rStyle w:val="Hyperlink"/>
@@ -2269,7 +2488,7 @@
                 <w:iCs/>
                 <w:noProof/>
               </w:rPr>
-              <w:t>initial.m</w:t>
+              <w:t>monoFrequency.m</w:t>
             </w:r>
             <w:r>
               <w:rPr>
@@ -2290,7 +2509,7 @@
                 <w:noProof/>
                 <w:webHidden/>
               </w:rPr>
-              <w:instrText xml:space="preserve"> PAGEREF _Toc475219504 \h </w:instrText>
+              <w:instrText xml:space="preserve"> PAGEREF _Toc475296094 \h </w:instrText>
             </w:r>
             <w:r>
               <w:rPr>
@@ -2310,7 +2529,7 @@
                 <w:noProof/>
                 <w:webHidden/>
               </w:rPr>
-              <w:t>12</w:t>
+              <w:t>14</w:t>
             </w:r>
             <w:r>
               <w:rPr>
@@ -2332,7 +2551,7 @@
               <w:noProof/>
             </w:rPr>
           </w:pPr>
-          <w:hyperlink w:anchor="_Toc475219505" w:history="1">
+          <w:hyperlink w:anchor="_Toc475296095" w:history="1">
             <w:r>
               <w:rPr>
                 <w:rStyle w:val="Hyperlink"/>
@@ -2340,7 +2559,7 @@
                 <w:iCs/>
                 <w:noProof/>
               </w:rPr>
-              <w:t>kasiskiTest.m</w:t>
+              <w:t>plotBi.m</w:t>
             </w:r>
             <w:r>
               <w:rPr>
@@ -2361,7 +2580,7 @@
                 <w:noProof/>
                 <w:webHidden/>
               </w:rPr>
-              <w:instrText xml:space="preserve"> PAGEREF _Toc475219505 \h </w:instrText>
+              <w:instrText xml:space="preserve"> PAGEREF _Toc475296095 \h </w:instrText>
             </w:r>
             <w:r>
               <w:rPr>
@@ -2381,7 +2600,7 @@
                 <w:noProof/>
                 <w:webHidden/>
               </w:rPr>
-              <w:t>12</w:t>
+              <w:t>14</w:t>
             </w:r>
             <w:r>
               <w:rPr>
@@ -2403,7 +2622,7 @@
               <w:noProof/>
             </w:rPr>
           </w:pPr>
-          <w:hyperlink w:anchor="_Toc475219506" w:history="1">
+          <w:hyperlink w:anchor="_Toc475296096" w:history="1">
             <w:r>
               <w:rPr>
                 <w:rStyle w:val="Hyperlink"/>
@@ -2411,7 +2630,7 @@
                 <w:iCs/>
                 <w:noProof/>
               </w:rPr>
-              <w:t>loadFile.m</w:t>
+              <w:t>plotIC.m</w:t>
             </w:r>
             <w:r>
               <w:rPr>
@@ -2432,7 +2651,7 @@
                 <w:noProof/>
                 <w:webHidden/>
               </w:rPr>
-              <w:instrText xml:space="preserve"> PAGEREF _Toc475219506 \h </w:instrText>
+              <w:instrText xml:space="preserve"> PAGEREF _Toc475296096 \h </w:instrText>
             </w:r>
             <w:r>
               <w:rPr>
@@ -2452,7 +2671,7 @@
                 <w:noProof/>
                 <w:webHidden/>
               </w:rPr>
-              <w:t>13</w:t>
+              <w:t>15</w:t>
             </w:r>
             <w:r>
               <w:rPr>
@@ -2474,7 +2693,7 @@
               <w:noProof/>
             </w:rPr>
           </w:pPr>
-          <w:hyperlink w:anchor="_Toc475219507" w:history="1">
+          <w:hyperlink w:anchor="_Toc475296097" w:history="1">
             <w:r>
               <w:rPr>
                 <w:rStyle w:val="Hyperlink"/>
@@ -2482,7 +2701,7 @@
                 <w:iCs/>
                 <w:noProof/>
               </w:rPr>
-              <w:t>monoFrequency.m</w:t>
+              <w:t>plotMono.m</w:t>
             </w:r>
             <w:r>
               <w:rPr>
@@ -2503,7 +2722,7 @@
                 <w:noProof/>
                 <w:webHidden/>
               </w:rPr>
-              <w:instrText xml:space="preserve"> PAGEREF _Toc475219507 \h </w:instrText>
+              <w:instrText xml:space="preserve"> PAGEREF _Toc475296097 \h </w:instrText>
             </w:r>
             <w:r>
               <w:rPr>
@@ -2523,7 +2742,7 @@
                 <w:noProof/>
                 <w:webHidden/>
               </w:rPr>
-              <w:t>14</w:t>
+              <w:t>16</w:t>
             </w:r>
             <w:r>
               <w:rPr>
@@ -2545,7 +2764,7 @@
               <w:noProof/>
             </w:rPr>
           </w:pPr>
-          <w:hyperlink w:anchor="_Toc475219508" w:history="1">
+          <w:hyperlink w:anchor="_Toc475296098" w:history="1">
             <w:r>
               <w:rPr>
                 <w:rStyle w:val="Hyperlink"/>
@@ -2553,7 +2772,7 @@
                 <w:iCs/>
                 <w:noProof/>
               </w:rPr>
-              <w:t>plotBi.m</w:t>
+              <w:t>shiftTest.m</w:t>
             </w:r>
             <w:r>
               <w:rPr>
@@ -2574,7 +2793,7 @@
                 <w:noProof/>
                 <w:webHidden/>
               </w:rPr>
-              <w:instrText xml:space="preserve"> PAGEREF _Toc475219508 \h </w:instrText>
+              <w:instrText xml:space="preserve"> PAGEREF _Toc475296098 \h </w:instrText>
             </w:r>
             <w:r>
               <w:rPr>
@@ -2594,7 +2813,7 @@
                 <w:noProof/>
                 <w:webHidden/>
               </w:rPr>
-              <w:t>14</w:t>
+              <w:t>17</w:t>
             </w:r>
             <w:r>
               <w:rPr>
@@ -2616,7 +2835,7 @@
               <w:noProof/>
             </w:rPr>
           </w:pPr>
-          <w:hyperlink w:anchor="_Toc475219509" w:history="1">
+          <w:hyperlink w:anchor="_Toc475296099" w:history="1">
             <w:r>
               <w:rPr>
                 <w:rStyle w:val="Hyperlink"/>
@@ -2624,7 +2843,7 @@
                 <w:iCs/>
                 <w:noProof/>
               </w:rPr>
-              <w:t>plotIC.m</w:t>
+              <w:t>trigramIntervals.m</w:t>
             </w:r>
             <w:r>
               <w:rPr>
@@ -2645,7 +2864,7 @@
                 <w:noProof/>
                 <w:webHidden/>
               </w:rPr>
-              <w:instrText xml:space="preserve"> PAGEREF _Toc475219509 \h </w:instrText>
+              <w:instrText xml:space="preserve"> PAGEREF _Toc475296099 \h </w:instrText>
             </w:r>
             <w:r>
               <w:rPr>
@@ -2665,7 +2884,7 @@
                 <w:noProof/>
                 <w:webHidden/>
               </w:rPr>
-              <w:t>15</w:t>
+              <w:t>17</w:t>
             </w:r>
             <w:r>
               <w:rPr>
@@ -2687,7 +2906,7 @@
               <w:noProof/>
             </w:rPr>
           </w:pPr>
-          <w:hyperlink w:anchor="_Toc475219510" w:history="1">
+          <w:hyperlink w:anchor="_Toc475296100" w:history="1">
             <w:r>
               <w:rPr>
                 <w:rStyle w:val="Hyperlink"/>
@@ -2695,7 +2914,7 @@
                 <w:iCs/>
                 <w:noProof/>
               </w:rPr>
-              <w:t>plotMono.m</w:t>
+              <w:t>unVigenere.m</w:t>
             </w:r>
             <w:r>
               <w:rPr>
@@ -2716,7 +2935,7 @@
                 <w:noProof/>
                 <w:webHidden/>
               </w:rPr>
-              <w:instrText xml:space="preserve"> PAGEREF _Toc475219510 \h </w:instrText>
+              <w:instrText xml:space="preserve"> PAGEREF _Toc475296100 \h </w:instrText>
             </w:r>
             <w:r>
               <w:rPr>
@@ -2736,7 +2955,7 @@
                 <w:noProof/>
                 <w:webHidden/>
               </w:rPr>
-              <w:t>16</w:t>
+              <w:t>17</w:t>
             </w:r>
             <w:r>
               <w:rPr>
@@ -2758,7 +2977,7 @@
               <w:noProof/>
             </w:rPr>
           </w:pPr>
-          <w:hyperlink w:anchor="_Toc475219511" w:history="1">
+          <w:hyperlink w:anchor="_Toc475296101" w:history="1">
             <w:r>
               <w:rPr>
                 <w:rStyle w:val="Hyperlink"/>
@@ -2766,7 +2985,7 @@
                 <w:iCs/>
                 <w:noProof/>
               </w:rPr>
-              <w:t>shiftTest.m</w:t>
+              <w:t>unshift.m</w:t>
             </w:r>
             <w:r>
               <w:rPr>
@@ -2787,220 +3006,7 @@
                 <w:noProof/>
                 <w:webHidden/>
               </w:rPr>
-              <w:instrText xml:space="preserve"> PAGEREF _Toc475219511 \h </w:instrText>
-            </w:r>
-            <w:r>
-              <w:rPr>
-                <w:noProof/>
-                <w:webHidden/>
-              </w:rPr>
-            </w:r>
-            <w:r>
-              <w:rPr>
-                <w:noProof/>
-                <w:webHidden/>
-              </w:rPr>
-              <w:fldChar w:fldCharType="separate"/>
-            </w:r>
-            <w:r>
-              <w:rPr>
-                <w:noProof/>
-                <w:webHidden/>
-              </w:rPr>
-              <w:t>17</w:t>
-            </w:r>
-            <w:r>
-              <w:rPr>
-                <w:noProof/>
-                <w:webHidden/>
-              </w:rPr>
-              <w:fldChar w:fldCharType="end"/>
-            </w:r>
-          </w:hyperlink>
-        </w:p>
-        <w:p>
-          <w:pPr>
-            <w:pStyle w:val="TOC3"/>
-            <w:tabs>
-              <w:tab w:val="right" w:leader="dot" w:pos="9350"/>
-            </w:tabs>
-            <w:rPr>
-              <w:rFonts w:cstheme="minorBidi"/>
-              <w:noProof/>
-            </w:rPr>
-          </w:pPr>
-          <w:hyperlink w:anchor="_Toc475219512" w:history="1">
-            <w:r>
-              <w:rPr>
-                <w:rStyle w:val="Hyperlink"/>
-                <w:i/>
-                <w:iCs/>
-                <w:noProof/>
-              </w:rPr>
-              <w:t>trigramIntervals.m</w:t>
-            </w:r>
-            <w:r>
-              <w:rPr>
-                <w:noProof/>
-                <w:webHidden/>
-              </w:rPr>
-              <w:tab/>
-            </w:r>
-            <w:r>
-              <w:rPr>
-                <w:noProof/>
-                <w:webHidden/>
-              </w:rPr>
-              <w:fldChar w:fldCharType="begin"/>
-            </w:r>
-            <w:r>
-              <w:rPr>
-                <w:noProof/>
-                <w:webHidden/>
-              </w:rPr>
-              <w:instrText xml:space="preserve"> PAGEREF _Toc475219512 \h </w:instrText>
-            </w:r>
-            <w:r>
-              <w:rPr>
-                <w:noProof/>
-                <w:webHidden/>
-              </w:rPr>
-            </w:r>
-            <w:r>
-              <w:rPr>
-                <w:noProof/>
-                <w:webHidden/>
-              </w:rPr>
-              <w:fldChar w:fldCharType="separate"/>
-            </w:r>
-            <w:r>
-              <w:rPr>
-                <w:noProof/>
-                <w:webHidden/>
-              </w:rPr>
-              <w:t>17</w:t>
-            </w:r>
-            <w:r>
-              <w:rPr>
-                <w:noProof/>
-                <w:webHidden/>
-              </w:rPr>
-              <w:fldChar w:fldCharType="end"/>
-            </w:r>
-          </w:hyperlink>
-        </w:p>
-        <w:p>
-          <w:pPr>
-            <w:pStyle w:val="TOC3"/>
-            <w:tabs>
-              <w:tab w:val="right" w:leader="dot" w:pos="9350"/>
-            </w:tabs>
-            <w:rPr>
-              <w:rFonts w:cstheme="minorBidi"/>
-              <w:noProof/>
-            </w:rPr>
-          </w:pPr>
-          <w:hyperlink w:anchor="_Toc475219513" w:history="1">
-            <w:r>
-              <w:rPr>
-                <w:rStyle w:val="Hyperlink"/>
-                <w:i/>
-                <w:iCs/>
-                <w:noProof/>
-              </w:rPr>
-              <w:t>unVigenere.m</w:t>
-            </w:r>
-            <w:r>
-              <w:rPr>
-                <w:noProof/>
-                <w:webHidden/>
-              </w:rPr>
-              <w:tab/>
-            </w:r>
-            <w:r>
-              <w:rPr>
-                <w:noProof/>
-                <w:webHidden/>
-              </w:rPr>
-              <w:fldChar w:fldCharType="begin"/>
-            </w:r>
-            <w:r>
-              <w:rPr>
-                <w:noProof/>
-                <w:webHidden/>
-              </w:rPr>
-              <w:instrText xml:space="preserve"> PAGEREF _Toc475219513 \h </w:instrText>
-            </w:r>
-            <w:r>
-              <w:rPr>
-                <w:noProof/>
-                <w:webHidden/>
-              </w:rPr>
-            </w:r>
-            <w:r>
-              <w:rPr>
-                <w:noProof/>
-                <w:webHidden/>
-              </w:rPr>
-              <w:fldChar w:fldCharType="separate"/>
-            </w:r>
-            <w:r>
-              <w:rPr>
-                <w:noProof/>
-                <w:webHidden/>
-              </w:rPr>
-              <w:t>17</w:t>
-            </w:r>
-            <w:r>
-              <w:rPr>
-                <w:noProof/>
-                <w:webHidden/>
-              </w:rPr>
-              <w:fldChar w:fldCharType="end"/>
-            </w:r>
-          </w:hyperlink>
-        </w:p>
-        <w:p>
-          <w:pPr>
-            <w:pStyle w:val="TOC3"/>
-            <w:tabs>
-              <w:tab w:val="right" w:leader="dot" w:pos="9350"/>
-            </w:tabs>
-            <w:rPr>
-              <w:rFonts w:cstheme="minorBidi"/>
-              <w:noProof/>
-            </w:rPr>
-          </w:pPr>
-          <w:hyperlink w:anchor="_Toc475219514" w:history="1">
-            <w:r>
-              <w:rPr>
-                <w:rStyle w:val="Hyperlink"/>
-                <w:i/>
-                <w:iCs/>
-                <w:noProof/>
-              </w:rPr>
-              <w:t>unshift.m</w:t>
-            </w:r>
-            <w:r>
-              <w:rPr>
-                <w:noProof/>
-                <w:webHidden/>
-              </w:rPr>
-              <w:tab/>
-            </w:r>
-            <w:r>
-              <w:rPr>
-                <w:noProof/>
-                <w:webHidden/>
-              </w:rPr>
-              <w:fldChar w:fldCharType="begin"/>
-            </w:r>
-            <w:r>
-              <w:rPr>
-                <w:noProof/>
-                <w:webHidden/>
-              </w:rPr>
-              <w:instrText xml:space="preserve"> PAGEREF _Toc475219514 \h </w:instrText>
+              <w:instrText xml:space="preserve"> PAGEREF _Toc475296101 \h </w:instrText>
             </w:r>
             <w:r>
               <w:rPr>
@@ -3064,7 +3070,7 @@
       <w:pPr>
         <w:pStyle w:val="Heading1"/>
       </w:pPr>
-      <w:bookmarkStart w:id="3" w:name="_Toc475219473"/>
+      <w:bookmarkStart w:id="3" w:name="_Toc475296060"/>
       <w:r>
         <w:lastRenderedPageBreak/>
         <w:t>Overview of Methods</w:t>
@@ -3077,15 +3083,16 @@
       </w:pPr>
       <w:r>
         <w:tab/>
+      </w:r>
+      <w:bookmarkStart w:id="4" w:name="_Toc475296061"/>
+      <w:r>
         <w:t>For All Ciphers</w:t>
       </w:r>
-    </w:p>
-    <w:p>
-      <w:r>
-        <w:t xml:space="preserve">In order to detect ciphers, </w:t>
-      </w:r>
-      <w:r>
-        <w:t xml:space="preserve">the program first calculates the frequencies of monograms and bigrams in the </w:t>
+      <w:bookmarkEnd w:id="4"/>
+    </w:p>
+    <w:p>
+      <w:r>
+        <w:t xml:space="preserve">In order to detect ciphers, the program first calculates the frequencies of monograms and bigrams in the </w:t>
       </w:r>
       <w:proofErr w:type="spellStart"/>
       <w:r>
@@ -3103,11 +3110,11 @@
       <w:r>
         <w:tab/>
       </w:r>
-      <w:bookmarkStart w:id="4" w:name="_Toc475219474"/>
+      <w:bookmarkStart w:id="5" w:name="_Toc475296062"/>
       <w:r>
         <w:t>Shift Cipher</w:t>
       </w:r>
-      <w:bookmarkEnd w:id="4"/>
+      <w:bookmarkEnd w:id="5"/>
     </w:p>
     <w:p>
       <w:pPr>
@@ -3122,14 +3129,14 @@
       <w:r>
         <w:tab/>
       </w:r>
-      <w:bookmarkStart w:id="5" w:name="_Toc475219475"/>
+      <w:bookmarkStart w:id="6" w:name="_Toc475296063"/>
       <w:r>
         <w:rPr>
           <w:rStyle w:val="SubtleEmphasis"/>
         </w:rPr>
         <w:t>Method - Detailed Steps</w:t>
       </w:r>
-      <w:bookmarkEnd w:id="5"/>
+      <w:bookmarkEnd w:id="6"/>
     </w:p>
     <w:p>
       <w:r>
@@ -3221,35 +3228,6 @@
         <w:t xml:space="preserve">to each value to get the correct corresponding letter in the English alphabet. Once this is finished, the program then outputs the plaintext in a small window. </w:t>
       </w:r>
     </w:p>
-    <w:p>
-      <w:pPr>
-        <w:pStyle w:val="Heading3"/>
-        <w:rPr>
-          <w:rStyle w:val="SubtleEmphasis"/>
-        </w:rPr>
-      </w:pPr>
-      <w:r>
-        <w:rPr>
-          <w:rStyle w:val="SubtleEmphasis"/>
-        </w:rPr>
-        <w:tab/>
-      </w:r>
-      <w:r>
-        <w:rPr>
-          <w:rStyle w:val="SubtleEmphasis"/>
-        </w:rPr>
-        <w:tab/>
-      </w:r>
-      <w:bookmarkStart w:id="6" w:name="_Toc475219476"/>
-      <w:r>
-        <w:rPr>
-          <w:rStyle w:val="SubtleEmphasis"/>
-        </w:rPr>
-        <w:t>Interesting Observations</w:t>
-      </w:r>
-      <w:bookmarkEnd w:id="6"/>
-    </w:p>
-    <w:p/>
     <w:p>
       <w:pPr>
         <w:pStyle w:val="Heading3"/>
@@ -3263,6 +3241,57 @@
         <w:rPr>
           <w:rStyle w:val="SubtleEmphasis"/>
         </w:rPr>
+        <w:tab/>
+      </w:r>
+      <w:r>
+        <w:rPr>
+          <w:rStyle w:val="SubtleEmphasis"/>
+        </w:rPr>
+        <w:tab/>
+      </w:r>
+      <w:bookmarkStart w:id="7" w:name="_Toc475296064"/>
+      <w:r>
+        <w:rPr>
+          <w:rStyle w:val="SubtleEmphasis"/>
+        </w:rPr>
+        <w:t>Interesting Observations</w:t>
+      </w:r>
+      <w:bookmarkEnd w:id="7"/>
+    </w:p>
+    <w:p>
+      <w:r>
+        <w:t xml:space="preserve">For this cipher, all possible shifts are considered before returning the most likely key for decryption. This is possible because the message is so large; as the message size goes down the coincidence between the English language distribution and the </w:t>
+      </w:r>
+      <w:proofErr w:type="spellStart"/>
+      <w:r>
+        <w:t>ciphertext</w:t>
+      </w:r>
+      <w:proofErr w:type="spellEnd"/>
+      <w:r>
+        <w:t xml:space="preserve"> distribution will also go down, and therefore the likelihood that the most likely key will be the correct key will also fall; this is because the profile of the </w:t>
+      </w:r>
+      <w:proofErr w:type="spellStart"/>
+      <w:r>
+        <w:t>ciphertext</w:t>
+      </w:r>
+      <w:proofErr w:type="spellEnd"/>
+      <w:r>
+        <w:t xml:space="preserve"> no longer looks like the profile of the English language. The easiest way to account for small messages is to print out all 26 possible plaintexts and select the plaintext that is coherent. </w:t>
+      </w:r>
+    </w:p>
+    <w:p>
+      <w:pPr>
+        <w:pStyle w:val="Heading3"/>
+        <w:rPr>
+          <w:i/>
+          <w:iCs/>
+          <w:color w:val="404040" w:themeColor="text1" w:themeTint="BF"/>
+        </w:rPr>
+      </w:pPr>
+      <w:r>
+        <w:rPr>
+          <w:rStyle w:val="SubtleEmphasis"/>
+        </w:rPr>
         <w:lastRenderedPageBreak/>
         <w:tab/>
       </w:r>
@@ -3272,14 +3301,14 @@
         </w:rPr>
         <w:tab/>
       </w:r>
-      <w:bookmarkStart w:id="7" w:name="_Toc475219477"/>
+      <w:bookmarkStart w:id="8" w:name="_Toc475296065"/>
       <w:r>
         <w:rPr>
           <w:rStyle w:val="SubtleEmphasis"/>
         </w:rPr>
         <w:t>Final Results</w:t>
       </w:r>
-      <w:bookmarkEnd w:id="7"/>
+      <w:bookmarkEnd w:id="8"/>
     </w:p>
     <w:p>
       <w:r>
@@ -3341,11 +3370,11 @@
       <w:r>
         <w:tab/>
       </w:r>
-      <w:bookmarkStart w:id="8" w:name="_Toc475219478"/>
+      <w:bookmarkStart w:id="9" w:name="_Toc475296066"/>
       <w:r>
         <w:t>Substitution Cipher</w:t>
       </w:r>
-      <w:bookmarkEnd w:id="8"/>
+      <w:bookmarkEnd w:id="9"/>
     </w:p>
     <w:p>
       <w:pPr>
@@ -3360,27 +3389,18 @@
       <w:r>
         <w:tab/>
       </w:r>
-      <w:bookmarkStart w:id="9" w:name="_Toc475219479"/>
+      <w:bookmarkStart w:id="10" w:name="_Toc475296067"/>
       <w:r>
         <w:rPr>
           <w:rStyle w:val="SubtleEmphasis"/>
         </w:rPr>
         <w:t>Method - Detailed Steps</w:t>
       </w:r>
-      <w:bookmarkEnd w:id="9"/>
-    </w:p>
-    <w:p>
-      <w:r>
-        <w:t>In order to detect</w:t>
-      </w:r>
-      <w:r>
-        <w:t xml:space="preserve"> a substitution</w:t>
-      </w:r>
-      <w:r>
-        <w:t xml:space="preserve"> cipher, th</w:t>
-      </w:r>
-      <w:r>
-        <w:t>e program follo</w:t>
+      <w:bookmarkEnd w:id="10"/>
+    </w:p>
+    <w:p>
+      <w:r>
+        <w:t>In order to detect a substitution cipher, the program follo</w:t>
       </w:r>
       <w:r>
         <w:t>ws the steps to find a shift</w:t>
@@ -3412,22 +3432,10 @@
       </w:r>
       <w:proofErr w:type="spellEnd"/>
       <w:r>
-        <w:t xml:space="preserve"> command line that the cipher found is a </w:t>
-      </w:r>
-      <w:r>
-        <w:t>substitution cipher.</w:t>
-      </w:r>
-      <w:r>
-        <w:t xml:space="preserve"> </w:t>
-      </w:r>
-      <w:r>
-        <w:t xml:space="preserve">This is the completion of the detection </w:t>
-      </w:r>
-      <w:r>
-        <w:t>of a substitution</w:t>
-      </w:r>
-      <w:r>
-        <w:t xml:space="preserve"> cipher.</w:t>
+        <w:t xml:space="preserve"> command line that the cipher found is a substitution cipher.</w:t>
+      </w:r>
+      <w:r>
+        <w:t xml:space="preserve"> This is the completion of the detection of a substitution cipher.</w:t>
       </w:r>
     </w:p>
     <w:p/>
@@ -3436,10 +3444,12 @@
         <w:pStyle w:val="Heading3"/>
         <w:ind w:left="720" w:firstLine="720"/>
         <w:rPr>
-          <w:rStyle w:val="SubtleEmphasis"/>
-        </w:rPr>
-      </w:pPr>
-      <w:bookmarkStart w:id="10" w:name="_Toc475219480"/>
+          <w:i/>
+          <w:iCs/>
+          <w:color w:val="404040" w:themeColor="text1" w:themeTint="BF"/>
+        </w:rPr>
+      </w:pPr>
+      <w:bookmarkStart w:id="11" w:name="_Toc475296068"/>
       <w:r>
         <w:rPr>
           <w:rStyle w:val="SubtleEmphasis"/>
@@ -3447,7 +3457,7 @@
         <w:lastRenderedPageBreak/>
         <w:t>Interesting Observations</w:t>
       </w:r>
-      <w:bookmarkEnd w:id="10"/>
+      <w:bookmarkEnd w:id="11"/>
     </w:p>
     <w:p>
       <w:pPr>
@@ -3468,14 +3478,14 @@
         </w:rPr>
         <w:tab/>
       </w:r>
-      <w:bookmarkStart w:id="11" w:name="_Toc475219481"/>
+      <w:bookmarkStart w:id="12" w:name="_Toc475296069"/>
       <w:r>
         <w:rPr>
           <w:rStyle w:val="SubtleEmphasis"/>
         </w:rPr>
         <w:t>Final Results</w:t>
       </w:r>
-      <w:bookmarkEnd w:id="11"/>
+      <w:bookmarkEnd w:id="12"/>
     </w:p>
     <w:p>
       <w:r>
@@ -3537,7 +3547,7 @@
       <w:r>
         <w:tab/>
       </w:r>
-      <w:bookmarkStart w:id="12" w:name="_Toc475219482"/>
+      <w:bookmarkStart w:id="13" w:name="_Toc475296070"/>
       <w:proofErr w:type="spellStart"/>
       <w:r>
         <w:t>Vigenere</w:t>
@@ -3546,7 +3556,7 @@
       <w:r>
         <w:t xml:space="preserve"> Cipher</w:t>
       </w:r>
-      <w:bookmarkEnd w:id="12"/>
+      <w:bookmarkEnd w:id="13"/>
     </w:p>
     <w:p>
       <w:pPr>
@@ -3561,14 +3571,14 @@
       <w:r>
         <w:tab/>
       </w:r>
-      <w:bookmarkStart w:id="13" w:name="_Toc475219483"/>
+      <w:bookmarkStart w:id="14" w:name="_Toc475296071"/>
       <w:r>
         <w:rPr>
           <w:rStyle w:val="SubtleEmphasis"/>
         </w:rPr>
         <w:t>Method - Detailed Steps</w:t>
       </w:r>
-      <w:bookmarkEnd w:id="13"/>
+      <w:bookmarkEnd w:id="14"/>
     </w:p>
     <w:p>
       <w:r>
@@ -3636,13 +3646,7 @@
         <w:t xml:space="preserve"> cipher, </w:t>
       </w:r>
       <w:r>
-        <w:t xml:space="preserve">and it will also print out the respective key length. </w:t>
-      </w:r>
-      <w:r>
-        <w:t xml:space="preserve">This is the completion of the detection </w:t>
-      </w:r>
-      <w:r>
-        <w:t xml:space="preserve">of a </w:t>
+        <w:t xml:space="preserve">and it will also print out the respective key length. This is the completion of the detection of a </w:t>
       </w:r>
       <w:proofErr w:type="spellStart"/>
       <w:r>
@@ -3754,23 +3758,42 @@
         <w:rPr>
           <w:rStyle w:val="SubtleEmphasis"/>
         </w:rPr>
+        <w:tab/>
+      </w:r>
+      <w:r>
+        <w:rPr>
+          <w:rStyle w:val="SubtleEmphasis"/>
+        </w:rPr>
+        <w:tab/>
+      </w:r>
+      <w:bookmarkStart w:id="15" w:name="_Toc475296072"/>
+      <w:r>
+        <w:rPr>
+          <w:rStyle w:val="SubtleEmphasis"/>
+        </w:rPr>
+        <w:t>Interesting Observations</w:t>
+      </w:r>
+      <w:bookmarkEnd w:id="15"/>
+    </w:p>
+    <w:p>
+      <w:r>
+        <w:t xml:space="preserve">This code only looks at keys with length 2 to 20, so if the key length is 21, this code will not find it. </w:t>
+      </w:r>
+      <w:r>
+        <w:t xml:space="preserve">This can be remedied by simply increasing the number of key lengths the program tests from 20 to the max value wished to be tested (this can be edited in the initial function). As the key length gets larger and larger, the approximate time to find each letter in the key is about the same, which means a key that is twice as long will take twice the amount of time to completely determine. Something interesting about the </w:t>
+      </w:r>
+      <w:proofErr w:type="spellStart"/>
+      <w:r>
+        <w:t>Vigenere</w:t>
+      </w:r>
+      <w:proofErr w:type="spellEnd"/>
+      <w:r>
+        <w:t xml:space="preserve"> cipher is that the program will find a key if it is a repeated version of the smallest complete </w:t>
+      </w:r>
+      <w:r>
         <w:lastRenderedPageBreak/>
-        <w:tab/>
-      </w:r>
-      <w:r>
-        <w:rPr>
-          <w:rStyle w:val="SubtleEmphasis"/>
-        </w:rPr>
-        <w:tab/>
-      </w:r>
-      <w:bookmarkStart w:id="14" w:name="_Toc475219484"/>
-      <w:r>
-        <w:rPr>
-          <w:rStyle w:val="SubtleEmphasis"/>
-        </w:rPr>
-        <w:t>Interesting Observations</w:t>
-      </w:r>
-      <w:bookmarkEnd w:id="14"/>
+        <w:t xml:space="preserve">key. For example, the key in the provided cipher was “WORCESTER”, which has length 9. But the program will also find keys of length 18, 27, etc. with the key being repeated (such as “WORCESTERWORCESTER”). </w:t>
+      </w:r>
     </w:p>
     <w:p>
       <w:pPr>
@@ -3780,14 +3803,14 @@
           <w:rStyle w:val="SubtleEmphasis"/>
         </w:rPr>
       </w:pPr>
-      <w:bookmarkStart w:id="15" w:name="_Toc475219485"/>
+      <w:bookmarkStart w:id="16" w:name="_Toc475296073"/>
       <w:r>
         <w:rPr>
           <w:rStyle w:val="SubtleEmphasis"/>
         </w:rPr>
         <w:t>Final Results</w:t>
       </w:r>
-      <w:bookmarkEnd w:id="15"/>
+      <w:bookmarkEnd w:id="16"/>
     </w:p>
     <w:p>
       <w:r>
@@ -3849,11 +3872,11 @@
       <w:r>
         <w:tab/>
       </w:r>
-      <w:bookmarkStart w:id="16" w:name="_Toc475219486"/>
+      <w:bookmarkStart w:id="17" w:name="_Toc475296074"/>
       <w:r>
         <w:t>Permutation Cipher (Columnar Transposition)</w:t>
       </w:r>
-      <w:bookmarkEnd w:id="16"/>
+      <w:bookmarkEnd w:id="17"/>
     </w:p>
     <w:p>
       <w:pPr>
@@ -3868,14 +3891,14 @@
       <w:r>
         <w:tab/>
       </w:r>
-      <w:bookmarkStart w:id="17" w:name="_Toc475219487"/>
+      <w:bookmarkStart w:id="18" w:name="_Toc475296075"/>
       <w:r>
         <w:rPr>
           <w:rStyle w:val="SubtleEmphasis"/>
         </w:rPr>
         <w:t>Method - Detailed Steps</w:t>
       </w:r>
-      <w:bookmarkEnd w:id="17"/>
+      <w:bookmarkEnd w:id="18"/>
     </w:p>
     <w:p>
       <w:r>
@@ -3893,28 +3916,22 @@
       </w:r>
       <w:proofErr w:type="spellEnd"/>
       <w:r>
-        <w:t xml:space="preserve"> command line </w:t>
-      </w:r>
-      <w:r>
-        <w:t>that the cipher found is a permutation cipher.</w:t>
-      </w:r>
-      <w:r>
         <w:t xml:space="preserve"> </w:t>
       </w:r>
       <w:r>
-        <w:t xml:space="preserve">This is the completion of the detection </w:t>
+        <w:lastRenderedPageBreak/>
+        <w:t>command line that the cipher found is a permutation cipher.</w:t>
+      </w:r>
+      <w:r>
+        <w:t xml:space="preserve"> This is the completion of the detection </w:t>
       </w:r>
       <w:r>
         <w:t xml:space="preserve">of a </w:t>
       </w:r>
       <w:r>
-        <w:t>permutation</w:t>
-      </w:r>
-      <w:r>
-        <w:t xml:space="preserve"> cipher.</w:t>
-      </w:r>
-    </w:p>
-    <w:p/>
+        <w:t>permutation cipher.</w:t>
+      </w:r>
+    </w:p>
     <w:p>
       <w:pPr>
         <w:pStyle w:val="Heading3"/>
@@ -3934,14 +3951,109 @@
         </w:rPr>
         <w:tab/>
       </w:r>
-      <w:bookmarkStart w:id="18" w:name="_Toc475219488"/>
+      <w:bookmarkStart w:id="19" w:name="_Toc475296076"/>
+      <w:r>
+        <w:rPr>
+          <w:rStyle w:val="SubtleEmphasis"/>
+        </w:rPr>
+        <w:t>Final Results</w:t>
+      </w:r>
+      <w:bookmarkEnd w:id="19"/>
+    </w:p>
+    <w:p>
+      <w:r>
+        <w:t xml:space="preserve">None of the cipher texts given were a permutation cipher. </w:t>
+      </w:r>
+    </w:p>
+    <w:p>
+      <w:pPr>
+        <w:pStyle w:val="Heading2"/>
+      </w:pPr>
+      <w:r>
+        <w:tab/>
+      </w:r>
+      <w:bookmarkStart w:id="20" w:name="_Toc475296077"/>
+      <w:r>
+        <w:t>One-Time Pad</w:t>
+      </w:r>
+      <w:bookmarkEnd w:id="20"/>
+    </w:p>
+    <w:p>
+      <w:pPr>
+        <w:pStyle w:val="Heading3"/>
+        <w:rPr>
+          <w:rStyle w:val="SubtleEmphasis"/>
+        </w:rPr>
+      </w:pPr>
+      <w:r>
+        <w:tab/>
+      </w:r>
+      <w:r>
+        <w:tab/>
+      </w:r>
+      <w:bookmarkStart w:id="21" w:name="_Toc475296078"/>
+      <w:r>
+        <w:rPr>
+          <w:rStyle w:val="SubtleEmphasis"/>
+        </w:rPr>
+        <w:t>Method - Detailed Steps</w:t>
+      </w:r>
+      <w:bookmarkEnd w:id="21"/>
+    </w:p>
+    <w:p>
+      <w:r>
+        <w:t xml:space="preserve">In order to detect a one-time pad cipher, the program follows the steps to find a shift, substitution, permutation and </w:t>
+      </w:r>
+      <w:proofErr w:type="spellStart"/>
+      <w:r>
+        <w:t>Vigenere</w:t>
+      </w:r>
+      <w:proofErr w:type="spellEnd"/>
+      <w:r>
+        <w:t xml:space="preserve"> cipher. If the cipher is not any of the previously stated, then the program determines that the cipher must be a one-time pad. </w:t>
+      </w:r>
+    </w:p>
+    <w:p>
+      <w:pPr>
+        <w:pStyle w:val="Heading3"/>
+        <w:rPr>
+          <w:rStyle w:val="SubtleEmphasis"/>
+        </w:rPr>
+      </w:pPr>
+      <w:r>
+        <w:rPr>
+          <w:rStyle w:val="SubtleEmphasis"/>
+        </w:rPr>
+        <w:tab/>
+      </w:r>
+      <w:r>
+        <w:rPr>
+          <w:rStyle w:val="SubtleEmphasis"/>
+        </w:rPr>
+        <w:tab/>
+      </w:r>
+      <w:bookmarkStart w:id="22" w:name="_Toc475296079"/>
       <w:r>
         <w:rPr>
           <w:rStyle w:val="SubtleEmphasis"/>
         </w:rPr>
         <w:t>Interesting Observations</w:t>
       </w:r>
-      <w:bookmarkEnd w:id="18"/>
+      <w:bookmarkEnd w:id="22"/>
+    </w:p>
+    <w:p>
+      <w:r>
+        <w:t>When plottin</w:t>
+      </w:r>
+      <w:r>
+        <w:t>g the index of coincidence for the</w:t>
+      </w:r>
+      <w:r>
+        <w:t xml:space="preserve"> one-time pad, all of the lengths selected give a coincidence close to random.</w:t>
+      </w:r>
+      <w:r>
+        <w:t xml:space="preserve"> </w:t>
+      </w:r>
     </w:p>
     <w:p>
       <w:pPr>
@@ -3962,121 +4074,7 @@
         </w:rPr>
         <w:tab/>
       </w:r>
-      <w:bookmarkStart w:id="19" w:name="_Toc475219489"/>
-      <w:r>
-        <w:rPr>
-          <w:rStyle w:val="SubtleEmphasis"/>
-        </w:rPr>
-        <w:t>Final Results</w:t>
-      </w:r>
-      <w:bookmarkEnd w:id="19"/>
-    </w:p>
-    <w:p>
-      <w:r>
-        <w:t xml:space="preserve">None of the cipher texts given were a permutation cipher. </w:t>
-      </w:r>
-    </w:p>
-    <w:p>
-      <w:pPr>
-        <w:pStyle w:val="Heading2"/>
-      </w:pPr>
-      <w:r>
-        <w:tab/>
-      </w:r>
-      <w:bookmarkStart w:id="20" w:name="_Toc475219490"/>
-      <w:r>
-        <w:t>One-Time Pad</w:t>
-      </w:r>
-      <w:bookmarkEnd w:id="20"/>
-    </w:p>
-    <w:p>
-      <w:pPr>
-        <w:pStyle w:val="Heading3"/>
-        <w:rPr>
-          <w:rStyle w:val="SubtleEmphasis"/>
-        </w:rPr>
-      </w:pPr>
-      <w:r>
-        <w:tab/>
-      </w:r>
-      <w:r>
-        <w:tab/>
-      </w:r>
-      <w:bookmarkStart w:id="21" w:name="_Toc475219491"/>
-      <w:r>
-        <w:rPr>
-          <w:rStyle w:val="SubtleEmphasis"/>
-        </w:rPr>
-        <w:t>Method - Detailed Steps</w:t>
-      </w:r>
-      <w:bookmarkEnd w:id="21"/>
-    </w:p>
-    <w:p>
-      <w:r>
-        <w:t xml:space="preserve">In order to detect a one-time pad cipher, the program follows the steps to find a shift, substitution, permutation and </w:t>
-      </w:r>
-      <w:proofErr w:type="spellStart"/>
-      <w:r>
-        <w:t>Vigenere</w:t>
-      </w:r>
-      <w:proofErr w:type="spellEnd"/>
-      <w:r>
-        <w:t xml:space="preserve"> cipher. If the cipher is not any of the previously stated, then the program determines that the cipher must be a one-time pad. </w:t>
-      </w:r>
-    </w:p>
-    <w:p>
-      <w:pPr>
-        <w:pStyle w:val="Heading3"/>
-        <w:rPr>
-          <w:rStyle w:val="SubtleEmphasis"/>
-        </w:rPr>
-      </w:pPr>
-      <w:r>
-        <w:rPr>
-          <w:rStyle w:val="SubtleEmphasis"/>
-        </w:rPr>
-        <w:tab/>
-      </w:r>
-      <w:r>
-        <w:rPr>
-          <w:rStyle w:val="SubtleEmphasis"/>
-        </w:rPr>
-        <w:tab/>
-      </w:r>
-      <w:bookmarkStart w:id="22" w:name="_Toc475219492"/>
-      <w:r>
-        <w:rPr>
-          <w:rStyle w:val="SubtleEmphasis"/>
-        </w:rPr>
-        <w:t>Interesting Observations</w:t>
-      </w:r>
-      <w:bookmarkEnd w:id="22"/>
-    </w:p>
-    <w:p>
-      <w:r>
-        <w:t>When plotting the index of coincidence for a one-time pad, all of the lengths selected give a coincidence close to random.</w:t>
-      </w:r>
-    </w:p>
-    <w:p>
-      <w:pPr>
-        <w:pStyle w:val="Heading3"/>
-        <w:rPr>
-          <w:rStyle w:val="SubtleEmphasis"/>
-        </w:rPr>
-      </w:pPr>
-      <w:r>
-        <w:rPr>
-          <w:rStyle w:val="SubtleEmphasis"/>
-        </w:rPr>
-        <w:tab/>
-      </w:r>
-      <w:r>
-        <w:rPr>
-          <w:rStyle w:val="SubtleEmphasis"/>
-        </w:rPr>
-        <w:tab/>
-      </w:r>
-      <w:bookmarkStart w:id="23" w:name="_Toc475219493"/>
+      <w:bookmarkStart w:id="23" w:name="_Toc475296080"/>
       <w:r>
         <w:rPr>
           <w:rStyle w:val="SubtleEmphasis"/>
@@ -4142,7 +4140,7 @@
       <w:pPr>
         <w:pStyle w:val="Heading1"/>
       </w:pPr>
-      <w:bookmarkStart w:id="24" w:name="_Toc475219494"/>
+      <w:bookmarkStart w:id="24" w:name="_Toc475296081"/>
       <w:r>
         <w:t>What We Learned</w:t>
       </w:r>
@@ -4181,7 +4179,7 @@
       <w:pPr>
         <w:pStyle w:val="Heading1"/>
       </w:pPr>
-      <w:bookmarkStart w:id="25" w:name="_Toc475219495"/>
+      <w:bookmarkStart w:id="25" w:name="_Toc475296082"/>
       <w:r>
         <w:t>Appendix</w:t>
       </w:r>
@@ -4194,7 +4192,7 @@
       <w:r>
         <w:tab/>
       </w:r>
-      <w:bookmarkStart w:id="26" w:name="_Toc475219496"/>
+      <w:bookmarkStart w:id="26" w:name="_Toc475296083"/>
       <w:r>
         <w:t>How to Use this Program</w:t>
       </w:r>
@@ -4606,7 +4604,6 @@
       <w:r>
         <w:tab/>
       </w:r>
-      <w:bookmarkStart w:id="27" w:name="_Toc475219497"/>
     </w:p>
     <w:p>
       <w:pPr>
@@ -4625,15 +4622,10 @@
       <w:pPr>
         <w:pStyle w:val="Heading2"/>
       </w:pPr>
+      <w:bookmarkStart w:id="27" w:name="_Toc475296084"/>
       <w:r>
         <w:lastRenderedPageBreak/>
-        <w:t xml:space="preserve">Explanation of Files </w:t>
-      </w:r>
-      <w:r>
-        <w:rPr>
-          <w:highlight w:val="yellow"/>
-        </w:rPr>
-        <w:t>(Initial Files Created)</w:t>
+        <w:t>Explanation of Files</w:t>
       </w:r>
       <w:bookmarkEnd w:id="27"/>
     </w:p>
@@ -4650,7 +4642,7 @@
       <w:r>
         <w:tab/>
       </w:r>
-      <w:bookmarkStart w:id="28" w:name="_Toc475219498"/>
+      <w:bookmarkStart w:id="28" w:name="_Toc475296085"/>
       <w:proofErr w:type="spellStart"/>
       <w:r>
         <w:rPr>
@@ -4796,7 +4788,7 @@
         </w:rPr>
         <w:tab/>
       </w:r>
-      <w:bookmarkStart w:id="29" w:name="_Toc475219499"/>
+      <w:bookmarkStart w:id="29" w:name="_Toc475296086"/>
       <w:proofErr w:type="spellStart"/>
       <w:r>
         <w:rPr>
@@ -4932,7 +4924,7 @@
         </w:rPr>
         <w:tab/>
       </w:r>
-      <w:bookmarkStart w:id="35" w:name="_Toc475219500"/>
+      <w:bookmarkStart w:id="35" w:name="_Toc475296087"/>
       <w:proofErr w:type="spellStart"/>
       <w:r>
         <w:rPr>
@@ -4979,15 +4971,7 @@
         <w:t xml:space="preserve"> bigrams -</w:t>
       </w:r>
       <w:r>
-        <w:t xml:space="preserve"> 3 column matrix where the first column and second column </w:t>
-      </w:r>
-      <w:proofErr w:type="gramStart"/>
-      <w:r>
-        <w:t>are</w:t>
-      </w:r>
-      <w:proofErr w:type="gramEnd"/>
-      <w:r>
-        <w:t xml:space="preserve"> the number values for each letter (0 is A, 1 is B, etc.) and the third column is the relative frequency. The columns are sorted according to decreasing relative frequency.</w:t>
+        <w:t xml:space="preserve"> 3 column matrix where the first column and second column are the number values for each letter (0 is A, 1 is B, etc.) and the third column is the relative frequency. The columns are sorted according to decreasing relative frequency.</w:t>
       </w:r>
     </w:p>
     <w:p>
@@ -5182,7 +5166,7 @@
         </w:rPr>
         <w:tab/>
       </w:r>
-      <w:bookmarkStart w:id="36" w:name="_Toc475219501"/>
+      <w:bookmarkStart w:id="36" w:name="_Toc475296088"/>
       <w:proofErr w:type="spellStart"/>
       <w:r>
         <w:rPr>
@@ -5441,7 +5425,7 @@
         </w:rPr>
         <w:tab/>
       </w:r>
-      <w:bookmarkStart w:id="37" w:name="_Toc475219502"/>
+      <w:bookmarkStart w:id="37" w:name="_Toc475296089"/>
       <w:proofErr w:type="spellStart"/>
       <w:r>
         <w:rPr>
@@ -5571,7 +5555,7 @@
         </w:rPr>
         <w:tab/>
       </w:r>
-      <w:bookmarkStart w:id="38" w:name="_Toc475219503"/>
+      <w:bookmarkStart w:id="38" w:name="_Toc475296090"/>
       <w:proofErr w:type="spellStart"/>
       <w:r>
         <w:rPr>
@@ -5727,7 +5711,7 @@
         </w:rPr>
         <w:tab/>
       </w:r>
-      <w:bookmarkStart w:id="42" w:name="_Toc475219504"/>
+      <w:bookmarkStart w:id="42" w:name="_Toc475296091"/>
       <w:proofErr w:type="spellStart"/>
       <w:r>
         <w:rPr>
@@ -5931,7 +5915,7 @@
         </w:rPr>
         <w:tab/>
       </w:r>
-      <w:bookmarkStart w:id="43" w:name="_Toc475219505"/>
+      <w:bookmarkStart w:id="43" w:name="_Toc475296092"/>
       <w:proofErr w:type="spellStart"/>
       <w:r>
         <w:rPr>
@@ -6154,7 +6138,7 @@
         </w:rPr>
         <w:tab/>
       </w:r>
-      <w:bookmarkStart w:id="44" w:name="_Toc475219506"/>
+      <w:bookmarkStart w:id="44" w:name="_Toc475296093"/>
       <w:proofErr w:type="spellStart"/>
       <w:r>
         <w:rPr>
@@ -6446,7 +6430,7 @@
         </w:rPr>
         <w:tab/>
       </w:r>
-      <w:bookmarkStart w:id="45" w:name="_Toc475219507"/>
+      <w:bookmarkStart w:id="45" w:name="_Toc475296094"/>
       <w:proofErr w:type="spellStart"/>
       <w:r>
         <w:rPr>
@@ -6595,7 +6579,7 @@
         </w:rPr>
         <w:tab/>
       </w:r>
-      <w:bookmarkStart w:id="46" w:name="_Toc475219508"/>
+      <w:bookmarkStart w:id="46" w:name="_Toc475296095"/>
       <w:proofErr w:type="spellStart"/>
       <w:r>
         <w:rPr>
@@ -6775,10 +6759,7 @@
         <w:t xml:space="preserve"> command line.</w:t>
       </w:r>
       <w:r>
-        <w:t xml:space="preserve"> </w:t>
-      </w:r>
-      <w:r>
-        <w:t>This function is provided to match requested functions in the given specification.</w:t>
+        <w:t xml:space="preserve"> This function is provided to match requested functions in the given specification.</w:t>
       </w:r>
     </w:p>
     <w:p>
@@ -6861,7 +6842,7 @@
         </w:rPr>
         <w:tab/>
       </w:r>
-      <w:bookmarkStart w:id="47" w:name="_Toc475219509"/>
+      <w:bookmarkStart w:id="47" w:name="_Toc475296096"/>
       <w:proofErr w:type="spellStart"/>
       <w:r>
         <w:rPr>
@@ -7115,7 +7096,7 @@
         </w:rPr>
         <w:tab/>
       </w:r>
-      <w:bookmarkStart w:id="48" w:name="_Toc475219510"/>
+      <w:bookmarkStart w:id="48" w:name="_Toc475296097"/>
       <w:proofErr w:type="spellStart"/>
       <w:r>
         <w:rPr>
@@ -7342,7 +7323,7 @@
         </w:rPr>
         <w:tab/>
       </w:r>
-      <w:bookmarkStart w:id="49" w:name="_Toc475219511"/>
+      <w:bookmarkStart w:id="49" w:name="_Toc475296098"/>
       <w:proofErr w:type="spellStart"/>
       <w:r>
         <w:rPr>
@@ -7490,7 +7471,7 @@
         </w:rPr>
         <w:tab/>
       </w:r>
-      <w:bookmarkStart w:id="50" w:name="_Toc475219512"/>
+      <w:bookmarkStart w:id="50" w:name="_Toc475296099"/>
       <w:proofErr w:type="spellStart"/>
       <w:r>
         <w:rPr>
@@ -7615,7 +7596,7 @@
         </w:rPr>
         <w:tab/>
       </w:r>
-      <w:bookmarkStart w:id="51" w:name="_Toc475219513"/>
+      <w:bookmarkStart w:id="51" w:name="_Toc475296100"/>
       <w:proofErr w:type="spellStart"/>
       <w:r>
         <w:rPr>
@@ -7812,7 +7793,7 @@
         </w:rPr>
         <w:tab/>
       </w:r>
-      <w:bookmarkStart w:id="52" w:name="_Toc475219514"/>
+      <w:bookmarkStart w:id="52" w:name="_Toc475296101"/>
       <w:proofErr w:type="spellStart"/>
       <w:r>
         <w:rPr>
@@ -7994,7 +7975,6 @@
       </w:r>
       <w:bookmarkEnd w:id="0"/>
       <w:bookmarkEnd w:id="1"/>
-      <w:bookmarkEnd w:id="2"/>
     </w:p>
     <w:sectPr>
       <w:pgSz w:w="12240" w:h="15840"/>
@@ -8954,7 +8934,7 @@
 </file>
 
 <file path=customXml/itemProps1.xml><?xml version="1.0" encoding="utf-8"?>
-<ds:datastoreItem xmlns:ds="http://schemas.openxmlformats.org/officeDocument/2006/customXml" ds:itemID="{BB56AEFD-2A0B-460E-B6D8-3BD67BAD94E9}">
+<ds:datastoreItem xmlns:ds="http://schemas.openxmlformats.org/officeDocument/2006/customXml" ds:itemID="{0A3F3CD8-C2A6-4DDA-8082-D67FB10F875F}">
   <ds:schemaRefs>
     <ds:schemaRef ds:uri="http://schemas.openxmlformats.org/officeDocument/2006/bibliography"/>
   </ds:schemaRefs>

</xml_diff>

<commit_message>
Finished up substitution portion of report, also have cipher being printed out on screen
</commit_message>
<xml_diff>
--- a/Project 1 Report.docx
+++ b/Project 1 Report.docx
@@ -3313,7 +3313,7 @@
           <w:noProof/>
         </w:rPr>
         <w:drawing>
-          <wp:inline distT="0" distB="0" distL="0" distR="0">
+          <wp:inline distT="0" distB="0" distL="0" distR="0" wp14:anchorId="27466A56" wp14:editId="536A2694">
             <wp:extent cx="5943600" cy="5956300"/>
             <wp:effectExtent l="19050" t="19050" r="19050" b="25400"/>
             <wp:docPr id="1" name="Picture 1"/>
@@ -3665,7 +3665,7 @@
           <w:noProof/>
         </w:rPr>
         <w:drawing>
-          <wp:inline distT="0" distB="0" distL="0" distR="0">
+          <wp:inline distT="0" distB="0" distL="0" distR="0" wp14:anchorId="2A56E498" wp14:editId="628C531D">
             <wp:extent cx="5943600" cy="2188210"/>
             <wp:effectExtent l="19050" t="19050" r="19050" b="21590"/>
             <wp:docPr id="3" name="Picture 3"/>
@@ -3718,7 +3718,7 @@
           <w:noProof/>
         </w:rPr>
         <w:drawing>
-          <wp:inline distT="0" distB="0" distL="0" distR="0" wp14:anchorId="7C06AE77" wp14:editId="2C35E0F8">
+          <wp:inline distT="0" distB="0" distL="0" distR="0" wp14:anchorId="3C5D6CB5" wp14:editId="6720282E">
             <wp:extent cx="5353050" cy="4438650"/>
             <wp:effectExtent l="0" t="0" r="0" b="0"/>
             <wp:docPr id="9" name="Picture 9"/>
@@ -3757,6 +3757,7 @@
     <w:p/>
     <w:p/>
     <w:p/>
+    <w:p/>
     <w:tbl>
       <w:tblPr>
         <w:tblStyle w:val="TableGrid"/>
@@ -3779,6 +3780,7 @@
           </w:tcPr>
           <w:p>
             <w:r>
+              <w:lastRenderedPageBreak/>
               <w:t xml:space="preserve">Cipher </w:t>
             </w:r>
           </w:p>
@@ -3808,7 +3810,6 @@
           </w:tcPr>
           <w:p>
             <w:r>
-              <w:lastRenderedPageBreak/>
               <w:t>z</w:t>
             </w:r>
           </w:p>
@@ -4704,11 +4705,11 @@
         <w:t xml:space="preserve"> key length found in the detection stage. </w:t>
       </w:r>
       <w:r>
-        <w:t xml:space="preserve">The program then enters a loop and for each row (each position in the key), calculates the frequency of characters and sorts this frequency in character order. The program then enters another loop (inner loop) and for each character calculates the Mg </w:t>
+        <w:t xml:space="preserve">The program then enters a loop and for each row (each position in the key), calculates the frequency of characters and sorts this frequency in character </w:t>
       </w:r>
       <w:r>
         <w:lastRenderedPageBreak/>
-        <w:t xml:space="preserve">value according to equation 1.1 on page 35 in the textbook. If this value is found to be around 0.065, then that character is added to the </w:t>
+        <w:t xml:space="preserve">order. The program then enters another loop (inner loop) and for each character calculates the Mg value according to equation 1.1 on page 35 in the textbook. If this value is found to be around 0.065, then that character is added to the </w:t>
       </w:r>
       <w:proofErr w:type="spellStart"/>
       <w:r>
@@ -4836,7 +4837,7 @@
           <w:noProof/>
         </w:rPr>
         <w:drawing>
-          <wp:inline distT="0" distB="0" distL="0" distR="0">
+          <wp:inline distT="0" distB="0" distL="0" distR="0" wp14:anchorId="57B2510A" wp14:editId="6EDBCEC9">
             <wp:extent cx="5943600" cy="5992495"/>
             <wp:effectExtent l="19050" t="19050" r="19050" b="27305"/>
             <wp:docPr id="4" name="Picture 4"/>
@@ -5104,7 +5105,7 @@
           <w:noProof/>
         </w:rPr>
         <w:drawing>
-          <wp:inline distT="0" distB="0" distL="0" distR="0">
+          <wp:inline distT="0" distB="0" distL="0" distR="0" wp14:anchorId="0198F347" wp14:editId="63B9A0D0">
             <wp:extent cx="5943600" cy="2130425"/>
             <wp:effectExtent l="19050" t="19050" r="19050" b="22225"/>
             <wp:docPr id="5" name="Picture 5"/>
@@ -5524,7 +5525,7 @@
           <w:noProof/>
         </w:rPr>
         <w:drawing>
-          <wp:inline distT="0" distB="0" distL="0" distR="0">
+          <wp:inline distT="0" distB="0" distL="0" distR="0" wp14:anchorId="635B4A57" wp14:editId="403FDDCC">
             <wp:extent cx="3838627" cy="3886200"/>
             <wp:effectExtent l="19050" t="19050" r="28575" b="19050"/>
             <wp:docPr id="2" name="Picture 2"/>
@@ -6091,7 +6092,7 @@
           <w:noProof/>
         </w:rPr>
         <w:drawing>
-          <wp:inline distT="0" distB="0" distL="0" distR="0">
+          <wp:inline distT="0" distB="0" distL="0" distR="0" wp14:anchorId="6D2CAE0D" wp14:editId="661E2BD8">
             <wp:extent cx="5627077" cy="2743200"/>
             <wp:effectExtent l="19050" t="19050" r="12065" b="19050"/>
             <wp:docPr id="6" name="Picture 6"/>
@@ -6345,7 +6346,7 @@
           <w:noProof/>
         </w:rPr>
         <w:drawing>
-          <wp:inline distT="0" distB="0" distL="0" distR="0">
+          <wp:inline distT="0" distB="0" distL="0" distR="0" wp14:anchorId="2E84F8E1" wp14:editId="3E4C896F">
             <wp:extent cx="5943600" cy="3034030"/>
             <wp:effectExtent l="19050" t="19050" r="19050" b="13970"/>
             <wp:docPr id="7" name="Picture 7"/>
@@ -6841,7 +6842,7 @@
           <w:noProof/>
         </w:rPr>
         <w:drawing>
-          <wp:inline distT="0" distB="0" distL="0" distR="0">
+          <wp:inline distT="0" distB="0" distL="0" distR="0" wp14:anchorId="19413BEC" wp14:editId="76A482FB">
             <wp:extent cx="5943600" cy="2200910"/>
             <wp:effectExtent l="19050" t="19050" r="19050" b="27940"/>
             <wp:docPr id="8" name="Picture 8"/>
@@ -7064,7 +7065,7 @@
         </w:rPr>
         <w:lastRenderedPageBreak/>
         <w:drawing>
-          <wp:inline distT="0" distB="0" distL="0" distR="0">
+          <wp:inline distT="0" distB="0" distL="0" distR="0" wp14:anchorId="2041C482" wp14:editId="161C634E">
             <wp:extent cx="5665909" cy="3852334"/>
             <wp:effectExtent l="19050" t="19050" r="11430" b="15240"/>
             <wp:docPr id="12" name="Picture 12"/>
@@ -7345,7 +7346,7 @@
           <w:noProof/>
         </w:rPr>
         <w:drawing>
-          <wp:inline distT="0" distB="0" distL="0" distR="0">
+          <wp:inline distT="0" distB="0" distL="0" distR="0" wp14:anchorId="5A1A6407" wp14:editId="417C3F54">
             <wp:extent cx="5943600" cy="1910715"/>
             <wp:effectExtent l="19050" t="19050" r="19050" b="13335"/>
             <wp:docPr id="10" name="Picture 10"/>
@@ -7756,7 +7757,7 @@
           <w:noProof/>
         </w:rPr>
         <w:drawing>
-          <wp:inline distT="0" distB="0" distL="0" distR="0">
+          <wp:inline distT="0" distB="0" distL="0" distR="0" wp14:anchorId="56964ABD" wp14:editId="5EBE0A9A">
             <wp:extent cx="4580467" cy="4695957"/>
             <wp:effectExtent l="19050" t="19050" r="10795" b="9525"/>
             <wp:docPr id="11" name="Picture 11"/>
@@ -8001,7 +8002,7 @@
           <w:noProof/>
         </w:rPr>
         <w:drawing>
-          <wp:inline distT="0" distB="0" distL="0" distR="0">
+          <wp:inline distT="0" distB="0" distL="0" distR="0" wp14:anchorId="3BA99CE6" wp14:editId="74F4ED0E">
             <wp:extent cx="5943600" cy="6019165"/>
             <wp:effectExtent l="19050" t="19050" r="19050" b="19685"/>
             <wp:docPr id="13" name="Picture 13"/>
@@ -8220,7 +8221,7 @@
           <w:noProof/>
         </w:rPr>
         <w:drawing>
-          <wp:inline distT="0" distB="0" distL="0" distR="0">
+          <wp:inline distT="0" distB="0" distL="0" distR="0" wp14:anchorId="7337398E" wp14:editId="28A7E603">
             <wp:extent cx="5943600" cy="5993765"/>
             <wp:effectExtent l="19050" t="19050" r="19050" b="26035"/>
             <wp:docPr id="14" name="Picture 14"/>
@@ -8740,7 +8741,9 @@
       <w:pPr>
         <w:pStyle w:val="Heading3"/>
         <w:rPr>
-          <w:rStyle w:val="SubtleEmphasis"/>
+          <w:i/>
+          <w:iCs/>
+          <w:color w:val="404040" w:themeColor="text1" w:themeTint="BF"/>
         </w:rPr>
       </w:pPr>
       <w:r>
@@ -8933,10 +8936,390 @@
       <w:r>
         <w:t xml:space="preserve"> Relevant image is located in Final Results section of Shift Cipher above. </w:t>
       </w:r>
-      <w:bookmarkStart w:id="52" w:name="_GoBack"/>
       <w:bookmarkEnd w:id="0"/>
       <w:bookmarkEnd w:id="1"/>
+    </w:p>
+    <w:p>
+      <w:pPr>
+        <w:pStyle w:val="Heading3"/>
+        <w:ind w:left="720" w:firstLine="720"/>
+        <w:rPr>
+          <w:i/>
+          <w:iCs/>
+          <w:color w:val="404040" w:themeColor="text1" w:themeTint="BF"/>
+        </w:rPr>
+      </w:pPr>
+      <w:proofErr w:type="spellStart"/>
+      <w:r>
+        <w:rPr>
+          <w:rStyle w:val="SubtleEmphasis"/>
+        </w:rPr>
+        <w:t>unSubstitution</w:t>
+      </w:r>
+      <w:r>
+        <w:rPr>
+          <w:rStyle w:val="SubtleEmphasis"/>
+        </w:rPr>
+        <w:t>.m</w:t>
+      </w:r>
+      <w:proofErr w:type="spellEnd"/>
+    </w:p>
+    <w:p>
+      <w:pPr>
+        <w:spacing w:after="0" w:line="240" w:lineRule="auto"/>
+        <w:ind w:left="2160"/>
+      </w:pPr>
+      <w:r>
+        <w:rPr>
+          <w:u w:val="single"/>
+        </w:rPr>
+        <w:t>I</w:t>
+      </w:r>
+      <w:r>
+        <w:rPr>
+          <w:u w:val="single"/>
+        </w:rPr>
+        <w:t xml:space="preserve">nputs: </w:t>
+      </w:r>
+      <w:r>
+        <w:t>none</w:t>
+      </w:r>
+    </w:p>
+    <w:p>
+      <w:pPr>
+        <w:spacing w:after="0" w:line="240" w:lineRule="auto"/>
+        <w:ind w:left="2160"/>
+        <w:rPr>
+          <w:u w:val="single"/>
+        </w:rPr>
+      </w:pPr>
+      <w:r>
+        <w:rPr>
+          <w:u w:val="single"/>
+        </w:rPr>
+        <w:t>Outputs</w:t>
+      </w:r>
+      <w:r>
+        <w:t>:</w:t>
+      </w:r>
+      <w:r>
+        <w:t xml:space="preserve"> </w:t>
+      </w:r>
+      <w:r>
+        <w:t>Window containing text the user has generated</w:t>
+      </w:r>
+    </w:p>
+    <w:p>
+      <w:pPr>
+        <w:spacing w:after="0" w:line="240" w:lineRule="auto"/>
+        <w:ind w:left="2160"/>
+        <w:rPr>
+          <w:u w:val="single"/>
+        </w:rPr>
+      </w:pPr>
+      <w:r>
+        <w:rPr>
+          <w:u w:val="single"/>
+        </w:rPr>
+        <w:t>Description</w:t>
+      </w:r>
+      <w:r>
+        <w:t>:</w:t>
+      </w:r>
+      <w:r>
+        <w:t xml:space="preserve"> This function is a tool to help a user decrypt a Substitution cipher.</w:t>
+      </w:r>
+    </w:p>
+    <w:p>
+      <w:pPr>
+        <w:spacing w:after="0" w:line="240" w:lineRule="auto"/>
+        <w:ind w:left="2160"/>
+      </w:pPr>
+      <w:r>
+        <w:rPr>
+          <w:u w:val="single"/>
+        </w:rPr>
+        <w:t>Usage</w:t>
+      </w:r>
+      <w:r>
+        <w:t xml:space="preserve">: The user will run the command </w:t>
+      </w:r>
+      <w:proofErr w:type="spellStart"/>
+      <w:r>
+        <w:rPr>
+          <w:rFonts w:ascii="Consolas" w:hAnsi="Consolas"/>
+        </w:rPr>
+        <w:t>unSubstitution</w:t>
+      </w:r>
+      <w:proofErr w:type="spellEnd"/>
+      <w:r>
+        <w:t xml:space="preserve"> after running the </w:t>
+      </w:r>
+      <w:r>
+        <w:rPr>
+          <w:rFonts w:ascii="Consolas" w:hAnsi="Consolas"/>
+        </w:rPr>
+        <w:t xml:space="preserve">initial </w:t>
+      </w:r>
+      <w:r>
+        <w:t xml:space="preserve">command in the </w:t>
+      </w:r>
+      <w:proofErr w:type="spellStart"/>
+      <w:r>
+        <w:t>Matlab</w:t>
+      </w:r>
+      <w:proofErr w:type="spellEnd"/>
+      <w:r>
+        <w:t xml:space="preserve"> command line. Relevant image is located i</w:t>
+      </w:r>
+      <w:r>
+        <w:t>n Final Results section of substitution</w:t>
+      </w:r>
+      <w:r>
+        <w:t xml:space="preserve"> Cipher above.</w:t>
+      </w:r>
+    </w:p>
+    <w:p>
+      <w:pPr>
+        <w:spacing w:after="0" w:line="240" w:lineRule="auto"/>
+      </w:pPr>
+      <w:r>
+        <w:rPr>
+          <w:noProof/>
+        </w:rPr>
+        <w:lastRenderedPageBreak/>
+        <w:drawing>
+          <wp:inline distT="0" distB="0" distL="0" distR="0">
+            <wp:extent cx="3892550" cy="4135834"/>
+            <wp:effectExtent l="0" t="0" r="0" b="0"/>
+            <wp:docPr id="17" name="Picture 17"/>
+            <wp:cNvGraphicFramePr>
+              <a:graphicFrameLocks xmlns:a="http://schemas.openxmlformats.org/drawingml/2006/main" noChangeAspect="1"/>
+            </wp:cNvGraphicFramePr>
+            <a:graphic xmlns:a="http://schemas.openxmlformats.org/drawingml/2006/main">
+              <a:graphicData uri="http://schemas.openxmlformats.org/drawingml/2006/picture">
+                <pic:pic xmlns:pic="http://schemas.openxmlformats.org/drawingml/2006/picture">
+                  <pic:nvPicPr>
+                    <pic:cNvPr id="17" name="Window.JPG"/>
+                    <pic:cNvPicPr/>
+                  </pic:nvPicPr>
+                  <pic:blipFill>
+                    <a:blip r:embed="rId19" cstate="print">
+                      <a:extLst>
+                        <a:ext uri="{28A0092B-C50C-407E-A947-70E740481C1C}">
+                          <a14:useLocalDpi xmlns:a14="http://schemas.microsoft.com/office/drawing/2010/main" val="0"/>
+                        </a:ext>
+                      </a:extLst>
+                    </a:blip>
+                    <a:stretch>
+                      <a:fillRect/>
+                    </a:stretch>
+                  </pic:blipFill>
+                  <pic:spPr>
+                    <a:xfrm>
+                      <a:off x="0" y="0"/>
+                      <a:ext cx="3893319" cy="4136651"/>
+                    </a:xfrm>
+                    <a:prstGeom prst="rect">
+                      <a:avLst/>
+                    </a:prstGeom>
+                  </pic:spPr>
+                </pic:pic>
+              </a:graphicData>
+            </a:graphic>
+          </wp:inline>
+        </w:drawing>
+      </w:r>
+      <w:bookmarkStart w:id="52" w:name="_GoBack"/>
       <w:bookmarkEnd w:id="52"/>
+    </w:p>
+    <w:p>
+      <w:pPr>
+        <w:pStyle w:val="Heading3"/>
+        <w:ind w:left="720" w:firstLine="720"/>
+        <w:rPr>
+          <w:i/>
+          <w:iCs/>
+          <w:color w:val="404040" w:themeColor="text1" w:themeTint="BF"/>
+        </w:rPr>
+      </w:pPr>
+      <w:proofErr w:type="spellStart"/>
+      <w:r>
+        <w:rPr>
+          <w:rStyle w:val="SubtleEmphasis"/>
+        </w:rPr>
+        <w:t>changeLetters</w:t>
+      </w:r>
+      <w:r>
+        <w:rPr>
+          <w:rStyle w:val="SubtleEmphasis"/>
+        </w:rPr>
+        <w:t>.m</w:t>
+      </w:r>
+      <w:proofErr w:type="spellEnd"/>
+    </w:p>
+    <w:p>
+      <w:pPr>
+        <w:spacing w:after="0" w:line="240" w:lineRule="auto"/>
+        <w:ind w:left="2160"/>
+      </w:pPr>
+      <w:r>
+        <w:rPr>
+          <w:u w:val="single"/>
+        </w:rPr>
+        <w:t>Inputs</w:t>
+      </w:r>
+      <w:r>
+        <w:t>:</w:t>
+      </w:r>
+      <w:r>
+        <w:t xml:space="preserve"> </w:t>
+      </w:r>
+      <w:proofErr w:type="spellStart"/>
+      <w:r>
+        <w:t>cipherLetter</w:t>
+      </w:r>
+      <w:proofErr w:type="spellEnd"/>
+      <w:r>
+        <w:t xml:space="preserve"> – The letter in the </w:t>
+      </w:r>
+      <w:proofErr w:type="spellStart"/>
+      <w:r>
+        <w:t>ciphertext</w:t>
+      </w:r>
+      <w:proofErr w:type="spellEnd"/>
+      <w:r>
+        <w:t xml:space="preserve"> the user wants to change</w:t>
+      </w:r>
+    </w:p>
+    <w:p>
+      <w:pPr>
+        <w:spacing w:after="0" w:line="240" w:lineRule="auto"/>
+        <w:ind w:left="2160"/>
+      </w:pPr>
+      <w:r>
+        <w:tab/>
+      </w:r>
+      <w:proofErr w:type="spellStart"/>
+      <w:r>
+        <w:t>guessLetter</w:t>
+      </w:r>
+      <w:proofErr w:type="spellEnd"/>
+      <w:r>
+        <w:t xml:space="preserve"> – The letter that will replace the </w:t>
+      </w:r>
+      <w:proofErr w:type="spellStart"/>
+      <w:r>
+        <w:t>cipherLetter</w:t>
+      </w:r>
+      <w:proofErr w:type="spellEnd"/>
+    </w:p>
+    <w:p>
+      <w:pPr>
+        <w:spacing w:after="0" w:line="240" w:lineRule="auto"/>
+        <w:ind w:left="2160"/>
+        <w:rPr>
+          <w:u w:val="single"/>
+        </w:rPr>
+      </w:pPr>
+      <w:r>
+        <w:rPr>
+          <w:u w:val="single"/>
+        </w:rPr>
+        <w:t>Outputs</w:t>
+      </w:r>
+      <w:r>
+        <w:t>:</w:t>
+      </w:r>
+      <w:r>
+        <w:t xml:space="preserve"> none</w:t>
+      </w:r>
+    </w:p>
+    <w:p>
+      <w:pPr>
+        <w:spacing w:after="0" w:line="240" w:lineRule="auto"/>
+        <w:ind w:left="2160"/>
+        <w:rPr>
+          <w:u w:val="single"/>
+        </w:rPr>
+      </w:pPr>
+      <w:r>
+        <w:rPr>
+          <w:u w:val="single"/>
+        </w:rPr>
+        <w:t>Description</w:t>
+      </w:r>
+      <w:r>
+        <w:t>:</w:t>
+      </w:r>
+      <w:r>
+        <w:t xml:space="preserve"> This function switches a given letter in the </w:t>
+      </w:r>
+      <w:proofErr w:type="spellStart"/>
+      <w:r>
+        <w:t>ciphertext</w:t>
+      </w:r>
+      <w:proofErr w:type="spellEnd"/>
+      <w:r>
+        <w:t xml:space="preserve"> and changes it to </w:t>
+      </w:r>
+      <w:proofErr w:type="spellStart"/>
+      <w:r>
+        <w:t>guessLetter</w:t>
+      </w:r>
+      <w:proofErr w:type="spellEnd"/>
+      <w:r>
+        <w:t xml:space="preserve"> (also given by the user)</w:t>
+      </w:r>
+    </w:p>
+    <w:p>
+      <w:pPr>
+        <w:spacing w:after="0" w:line="240" w:lineRule="auto"/>
+        <w:ind w:left="2160"/>
+      </w:pPr>
+      <w:r>
+        <w:rPr>
+          <w:u w:val="single"/>
+        </w:rPr>
+        <w:t>Usage</w:t>
+      </w:r>
+      <w:r>
+        <w:t>: The user does not use this program. It is internally used by other functions.</w:t>
+      </w:r>
+      <w:r>
+        <w:t xml:space="preserve"> </w:t>
+      </w:r>
+    </w:p>
+    <w:p>
+      <w:pPr>
+        <w:spacing w:after="0" w:line="240" w:lineRule="auto"/>
+        <w:ind w:left="2160"/>
+      </w:pPr>
+    </w:p>
+    <w:p>
+      <w:pPr>
+        <w:spacing w:after="0" w:line="240" w:lineRule="auto"/>
+        <w:rPr>
+          <w:rStyle w:val="SubtleEmphasis"/>
+        </w:rPr>
+      </w:pPr>
+      <w:r>
+        <w:rPr>
+          <w:rStyle w:val="SubtleEmphasis"/>
+        </w:rPr>
+        <w:tab/>
+      </w:r>
+      <w:r>
+        <w:rPr>
+          <w:rStyle w:val="SubtleEmphasis"/>
+        </w:rPr>
+        <w:tab/>
+      </w:r>
+    </w:p>
+    <w:p>
+      <w:pPr>
+        <w:spacing w:after="0" w:line="240" w:lineRule="auto"/>
+      </w:pPr>
     </w:p>
     <w:sectPr>
       <w:pgSz w:w="12240" w:h="15840"/>
@@ -9071,6 +9454,7 @@
     <w:lsdException w:name="HTML Sample" w:semiHidden="1" w:unhideWhenUsed="1"/>
     <w:lsdException w:name="HTML Typewriter" w:semiHidden="1" w:unhideWhenUsed="1"/>
     <w:lsdException w:name="HTML Variable" w:semiHidden="1" w:unhideWhenUsed="1"/>
+    <w:lsdException w:name="Normal Table" w:semiHidden="1" w:unhideWhenUsed="1"/>
     <w:lsdException w:name="annotation subject" w:semiHidden="1" w:unhideWhenUsed="1"/>
     <w:lsdException w:name="No List" w:semiHidden="1" w:unhideWhenUsed="1"/>
     <w:lsdException w:name="Outline List 1" w:semiHidden="1" w:unhideWhenUsed="1"/>
@@ -9117,8 +9501,10 @@
     <w:lsdException w:name="Table Subtle 2" w:semiHidden="1" w:unhideWhenUsed="1"/>
     <w:lsdException w:name="Table Web 1" w:semiHidden="1" w:unhideWhenUsed="1"/>
     <w:lsdException w:name="Table Web 2" w:semiHidden="1" w:unhideWhenUsed="1"/>
+    <w:lsdException w:name="Table Web 3" w:semiHidden="1" w:unhideWhenUsed="1"/>
     <w:lsdException w:name="Balloon Text" w:semiHidden="1" w:unhideWhenUsed="1"/>
     <w:lsdException w:name="Table Grid" w:uiPriority="39"/>
+    <w:lsdException w:name="Table Theme" w:semiHidden="1" w:unhideWhenUsed="1"/>
     <w:lsdException w:name="Placeholder Text" w:semiHidden="1"/>
     <w:lsdException w:name="No Spacing" w:uiPriority="1" w:qFormat="1"/>
     <w:lsdException w:name="Light Shading" w:uiPriority="60"/>
@@ -9405,9 +9791,32 @@
       <w:szCs w:val="24"/>
     </w:rPr>
   </w:style>
+  <w:style w:type="paragraph" w:styleId="Heading4">
+    <w:name w:val="heading 4"/>
+    <w:basedOn w:val="Normal"/>
+    <w:next w:val="Normal"/>
+    <w:link w:val="Heading4Char"/>
+    <w:uiPriority w:val="9"/>
+    <w:unhideWhenUsed/>
+    <w:qFormat/>
+    <w:rsid w:val="00A7120F"/>
+    <w:pPr>
+      <w:keepNext/>
+      <w:keepLines/>
+      <w:spacing w:before="40" w:after="0"/>
+      <w:outlineLvl w:val="3"/>
+    </w:pPr>
+    <w:rPr>
+      <w:rFonts w:asciiTheme="majorHAnsi" w:eastAsiaTheme="majorEastAsia" w:hAnsiTheme="majorHAnsi" w:cstheme="majorBidi"/>
+      <w:i/>
+      <w:iCs/>
+      <w:color w:val="2E74B5" w:themeColor="accent1" w:themeShade="BF"/>
+    </w:rPr>
+  </w:style>
   <w:style w:type="character" w:default="1" w:styleId="DefaultParagraphFont">
     <w:name w:val="Default Paragraph Font"/>
     <w:uiPriority w:val="1"/>
+    <w:semiHidden/>
     <w:unhideWhenUsed/>
   </w:style>
   <w:style w:type="table" w:default="1" w:styleId="TableNormal">
@@ -9622,6 +10031,49 @@
       <w:kern w:val="28"/>
       <w:sz w:val="56"/>
       <w:szCs w:val="56"/>
+    </w:rPr>
+  </w:style>
+  <w:style w:type="paragraph" w:styleId="BalloonText">
+    <w:name w:val="Balloon Text"/>
+    <w:basedOn w:val="Normal"/>
+    <w:link w:val="BalloonTextChar"/>
+    <w:uiPriority w:val="99"/>
+    <w:semiHidden/>
+    <w:unhideWhenUsed/>
+    <w:rsid w:val="00A7120F"/>
+    <w:pPr>
+      <w:spacing w:after="0" w:line="240" w:lineRule="auto"/>
+    </w:pPr>
+    <w:rPr>
+      <w:rFonts w:ascii="Segoe UI" w:hAnsi="Segoe UI" w:cs="Segoe UI"/>
+      <w:sz w:val="18"/>
+      <w:szCs w:val="18"/>
+    </w:rPr>
+  </w:style>
+  <w:style w:type="character" w:customStyle="1" w:styleId="BalloonTextChar">
+    <w:name w:val="Balloon Text Char"/>
+    <w:basedOn w:val="DefaultParagraphFont"/>
+    <w:link w:val="BalloonText"/>
+    <w:uiPriority w:val="99"/>
+    <w:semiHidden/>
+    <w:rsid w:val="00A7120F"/>
+    <w:rPr>
+      <w:rFonts w:ascii="Segoe UI" w:hAnsi="Segoe UI" w:cs="Segoe UI"/>
+      <w:sz w:val="18"/>
+      <w:szCs w:val="18"/>
+    </w:rPr>
+  </w:style>
+  <w:style w:type="character" w:customStyle="1" w:styleId="Heading4Char">
+    <w:name w:val="Heading 4 Char"/>
+    <w:basedOn w:val="DefaultParagraphFont"/>
+    <w:link w:val="Heading4"/>
+    <w:uiPriority w:val="9"/>
+    <w:rsid w:val="00A7120F"/>
+    <w:rPr>
+      <w:rFonts w:asciiTheme="majorHAnsi" w:eastAsiaTheme="majorEastAsia" w:hAnsiTheme="majorHAnsi" w:cstheme="majorBidi"/>
+      <w:i/>
+      <w:iCs/>
+      <w:color w:val="2E74B5" w:themeColor="accent1" w:themeShade="BF"/>
     </w:rPr>
   </w:style>
 </w:styles>
@@ -9893,7 +10345,7 @@
 </file>
 
 <file path=customXml/itemProps1.xml><?xml version="1.0" encoding="utf-8"?>
-<ds:datastoreItem xmlns:ds="http://schemas.openxmlformats.org/officeDocument/2006/customXml" ds:itemID="{29D4226F-9F38-47A5-90CE-29BD1B6FF5A5}">
+<ds:datastoreItem xmlns:ds="http://schemas.openxmlformats.org/officeDocument/2006/customXml" ds:itemID="{226454D9-8710-4708-B07E-9680E3131C32}">
   <ds:schemaRefs>
     <ds:schemaRef ds:uri="http://schemas.openxmlformats.org/officeDocument/2006/bibliography"/>
   </ds:schemaRefs>

</xml_diff>